<commit_message>
Fixed grammar and typos.
</commit_message>
<xml_diff>
--- a/MET-SWIM-AMQP-Guidance-CP1.docx
+++ b/MET-SWIM-AMQP-Guidance-CP1.docx
@@ -247,7 +247,7 @@
         </w:numPr>
       </w:pPr>
       <w:r>
-        <w:t xml:space="preserve">geometry properties (aerodrome coordinates, SIGMET bounding boxes)</w:t>
+        <w:t xml:space="preserve">Geometry properties (aerodrome coordinates, SIGMET bounding boxes)</w:t>
       </w:r>
     </w:p>
     <w:p>
@@ -259,7 +259,7 @@
         </w:numPr>
       </w:pPr>
       <w:r>
-        <w:t xml:space="preserve">payload integrity properties based on WIS 2.0 WNM, SWIM TI Yellow Profile 2.0 mandates usage of S/MIME 4.0 for this purpose.</w:t>
+        <w:t xml:space="preserve">Payload integrity properties that were based on WIS 2.0 WNM, and SWIM TI Yellow Profile 2.0 mandates the use of S/MIME 4.0 for this purpose.</w:t>
       </w:r>
     </w:p>
     <w:p>
@@ -283,7 +283,7 @@
         </w:numPr>
       </w:pPr>
       <w:r>
-        <w:t xml:space="preserve">The only way of sending IWWXM is now embeddeding the data in the AMQP message payload with content type</w:t>
+        <w:t xml:space="preserve">The only way to send IWWXM is now embedding the data in the AMQP message payload with the content type</w:t>
       </w:r>
       <w:r>
         <w:t xml:space="preserve"> </w:t>
@@ -391,7 +391,7 @@
         <w:t xml:space="preserve"> </w:t>
       </w:r>
       <w:r>
-        <w:t xml:space="preserve">string now contains simply</w:t>
+        <w:t xml:space="preserve">string now contains</w:t>
       </w:r>
       <w:r>
         <w:t xml:space="preserve"> </w:t>
@@ -454,7 +454,7 @@
         <w:t xml:space="preserve"> </w:t>
       </w:r>
       <w:r>
-        <w:t xml:space="preserve">object is used in WIS 2.0 Notification Message (WNM) standard because the WNM notifications conform to GeoJSON structure. The GeoJSON specification mandates that all custom properties need to be placed in a separate</w:t>
+        <w:t xml:space="preserve">object is used in the WIS 2.0 Notification Message (WNM) standard because the WNM notifications conform to the GeoJSON structure. The GeoJSON specification mandates that all custom properties must be placed in a separate</w:t>
       </w:r>
       <w:r>
         <w:t xml:space="preserve"> </w:t>
@@ -469,7 +469,7 @@
         <w:t xml:space="preserve"> </w:t>
       </w:r>
       <w:r>
-        <w:t xml:space="preserve">sub-object. In AMQP, however, the application properties concept is the direct equivalent of the GeoJSON properties - it is a list of application-defined data. So there is no strict need for usage of the prefix.</w:t>
+        <w:t xml:space="preserve">sub-object. In AMQP, however, the application properties concept is the direct equivalent of the GeoJSON properties - it is a list of application-defined data. So, there is no strict need to use prefixes.</w:t>
       </w:r>
     </w:p>
     <w:p>
@@ -547,7 +547,7 @@
         </w:numPr>
       </w:pPr>
       <w:r>
-        <w:t xml:space="preserve">New application property</w:t>
+        <w:t xml:space="preserve">The new application property</w:t>
       </w:r>
       <w:r>
         <w:t xml:space="preserve"> </w:t>
@@ -562,7 +562,7 @@
         <w:t xml:space="preserve"> </w:t>
       </w:r>
       <w:r>
-        <w:t xml:space="preserve">replaces previous</w:t>
+        <w:t xml:space="preserve">replaces the previous</w:t>
       </w:r>
       <w:r>
         <w:t xml:space="preserve"> </w:t>
@@ -574,7 +574,22 @@
         <w:t xml:space="preserve">properties.pubtime</w:t>
       </w:r>
       <w:r>
-        <w:t xml:space="preserve">. The publication time in WIS 2.0 WNM is the creation time of the notification message, so using this terminology for METAR, TAF, or SIGMET issue time was incorrect. In AMQP the direct equivalent of properties.pubtime is the AMQP transport header property</w:t>
+        <w:t xml:space="preserve">. The publication time in WIS 2.0 WNM is the creation time of the notification message, so using this terminology for METAR, TAF, or SIGMET issue time was incorrect. In AMQP, the direct equivalent of</w:t>
+      </w:r>
+      <w:r>
+        <w:t xml:space="preserve"> </w:t>
+      </w:r>
+      <w:r>
+        <w:rPr>
+          <w:rStyle w:val="VerbatimChar"/>
+        </w:rPr>
+        <w:t xml:space="preserve">properties.pubtime</w:t>
+      </w:r>
+      <w:r>
+        <w:t xml:space="preserve"> </w:t>
+      </w:r>
+      <w:r>
+        <w:t xml:space="preserve">is the AMQP transport header property</w:t>
       </w:r>
       <w:r>
         <w:t xml:space="preserve"> </w:t>

</xml_diff>

<commit_message>
report_type renamed to report_status (mistake in the previous commit).
</commit_message>
<xml_diff>
--- a/MET-SWIM-AMQP-Guidance-CP1.docx
+++ b/MET-SWIM-AMQP-Guidance-CP1.docx
@@ -283,7 +283,7 @@
         </w:numPr>
       </w:pPr>
       <w:r>
-        <w:t xml:space="preserve">The only way to send IWWXM is now embedding the data in the AMQP message payload with the content type</w:t>
+        <w:t xml:space="preserve">The only way to send IWXXM is now embedding the data in the AMQP message payload with the content type</w:t>
       </w:r>
       <w:r>
         <w:t xml:space="preserve"> </w:t>
@@ -490,7 +490,7 @@
         <w:rPr>
           <w:rStyle w:val="VerbatimChar"/>
         </w:rPr>
-        <w:t xml:space="preserve">report_type</w:t>
+        <w:t xml:space="preserve">report_status</w:t>
       </w:r>
       <w:r>
         <w:t xml:space="preserve"> </w:t>

</xml_diff>

<commit_message>
Updated release notes for 1.0-draft3.
</commit_message>
<xml_diff>
--- a/MET-SWIM-AMQP-Guidance-CP1.docx
+++ b/MET-SWIM-AMQP-Guidance-CP1.docx
@@ -169,7 +169,7 @@
         </w:numPr>
       </w:pPr>
       <w:r>
-        <w:t xml:space="preserve">1.0-draft1 (June 2025) Initial draft.</w:t>
+        <w:t xml:space="preserve">1.0-draft1 (2025-06) Initial draft.</w:t>
       </w:r>
     </w:p>
     <w:p>
@@ -181,7 +181,7 @@
         </w:numPr>
       </w:pPr>
       <w:r>
-        <w:t xml:space="preserve">1.0-draft2 (August 2025)</w:t>
+        <w:t xml:space="preserve">1.0-draft2 (2025-08-14)</w:t>
       </w:r>
     </w:p>
     <w:p>
@@ -704,6 +704,188 @@
         <w:t xml:space="preserve">using S/MIME 4.0 as defined in SWIM TI Yellow Profile 2.0, but without further implementation guidance. This section needs to be fleshed out.</w:t>
       </w:r>
     </w:p>
+    <w:p>
+      <w:pPr>
+        <w:pStyle w:val="Compact"/>
+        <w:numPr>
+          <w:ilvl w:val="0"/>
+          <w:numId w:val="1002"/>
+        </w:numPr>
+      </w:pPr>
+      <w:r>
+        <w:t xml:space="preserve">1.0-draft3 (2025-08-20)</w:t>
+      </w:r>
+    </w:p>
+    <w:p>
+      <w:pPr>
+        <w:pStyle w:val="Compact"/>
+        <w:numPr>
+          <w:ilvl w:val="1"/>
+          <w:numId w:val="1005"/>
+        </w:numPr>
+      </w:pPr>
+      <w:r>
+        <w:t xml:space="preserve">Renamed</w:t>
+      </w:r>
+      <w:r>
+        <w:t xml:space="preserve"> </w:t>
+      </w:r>
+      <w:r>
+        <w:rPr>
+          <w:rStyle w:val="VerbatimChar"/>
+        </w:rPr>
+        <w:t xml:space="preserve">issue_time</w:t>
+      </w:r>
+      <w:r>
+        <w:t xml:space="preserve"> </w:t>
+      </w:r>
+      <w:r>
+        <w:t xml:space="preserve">to</w:t>
+      </w:r>
+      <w:r>
+        <w:t xml:space="preserve"> </w:t>
+      </w:r>
+      <w:r>
+        <w:rPr>
+          <w:rStyle w:val="VerbatimChar"/>
+        </w:rPr>
+        <w:t xml:space="preserve">issue_datetime</w:t>
+      </w:r>
+      <w:r>
+        <w:t xml:space="preserve"> </w:t>
+      </w:r>
+      <w:r>
+        <w:t xml:space="preserve">for consistency with other temporal application properties.</w:t>
+      </w:r>
+    </w:p>
+    <w:p>
+      <w:pPr>
+        <w:pStyle w:val="Compact"/>
+        <w:numPr>
+          <w:ilvl w:val="1"/>
+          <w:numId w:val="1005"/>
+        </w:numPr>
+      </w:pPr>
+      <w:r>
+        <w:t xml:space="preserve">Explanation why</w:t>
+      </w:r>
+      <w:r>
+        <w:t xml:space="preserve"> </w:t>
+      </w:r>
+      <w:r>
+        <w:rPr>
+          <w:rStyle w:val="VerbatimChar"/>
+        </w:rPr>
+        <w:t xml:space="preserve">absolute-expiry-time</w:t>
+      </w:r>
+      <w:r>
+        <w:t xml:space="preserve"> </w:t>
+      </w:r>
+      <w:r>
+        <w:t xml:space="preserve">and</w:t>
+      </w:r>
+      <w:r>
+        <w:t xml:space="preserve"> </w:t>
+      </w:r>
+      <w:r>
+        <w:rPr>
+          <w:rStyle w:val="VerbatimChar"/>
+        </w:rPr>
+        <w:t xml:space="preserve">creation-time</w:t>
+      </w:r>
+      <w:r>
+        <w:t xml:space="preserve"> </w:t>
+      </w:r>
+      <w:r>
+        <w:t xml:space="preserve">are handled differently - they are AMQP 1.0 built-in transport headers using the Unix time_t UTC timestamp in milliseconds, and they are not a part of the application headers.</w:t>
+      </w:r>
+    </w:p>
+    <w:p>
+      <w:pPr>
+        <w:pStyle w:val="Compact"/>
+        <w:numPr>
+          <w:ilvl w:val="1"/>
+          <w:numId w:val="1005"/>
+        </w:numPr>
+      </w:pPr>
+      <w:r>
+        <w:rPr>
+          <w:rStyle w:val="VerbatimChar"/>
+        </w:rPr>
+        <w:t xml:space="preserve">icao_location_type</w:t>
+      </w:r>
+      <w:r>
+        <w:t xml:space="preserve"> </w:t>
+      </w:r>
+      <w:r>
+        <w:t xml:space="preserve">turned from</w:t>
+      </w:r>
+      <w:r>
+        <w:t xml:space="preserve"> </w:t>
+      </w:r>
+      <w:r>
+        <w:rPr>
+          <w:i/>
+          <w:iCs/>
+        </w:rPr>
+        <w:t xml:space="preserve">mandatory</w:t>
+      </w:r>
+      <w:r>
+        <w:t xml:space="preserve"> </w:t>
+      </w:r>
+      <w:r>
+        <w:t xml:space="preserve">to</w:t>
+      </w:r>
+      <w:r>
+        <w:t xml:space="preserve"> </w:t>
+      </w:r>
+      <w:r>
+        <w:rPr>
+          <w:i/>
+          <w:iCs/>
+        </w:rPr>
+        <w:t xml:space="preserve">optional</w:t>
+      </w:r>
+      <w:r>
+        <w:t xml:space="preserve">, to be included only when disambiguation is needed. Explained motivation using</w:t>
+      </w:r>
+      <w:r>
+        <w:t xml:space="preserve"> </w:t>
+      </w:r>
+      <w:r>
+        <w:rPr>
+          <w:rStyle w:val="VerbatimChar"/>
+        </w:rPr>
+        <w:t xml:space="preserve">LECB BARCELONA FIR</w:t>
+      </w:r>
+      <w:r>
+        <w:t xml:space="preserve"> </w:t>
+      </w:r>
+      <w:r>
+        <w:t xml:space="preserve">vs. </w:t>
+      </w:r>
+      <w:r>
+        <w:rPr>
+          <w:rStyle w:val="VerbatimChar"/>
+        </w:rPr>
+        <w:t xml:space="preserve">BARCELONA UIR</w:t>
+      </w:r>
+      <w:r>
+        <w:t xml:space="preserve">.</w:t>
+      </w:r>
+    </w:p>
+    <w:p>
+      <w:pPr>
+        <w:pStyle w:val="Compact"/>
+        <w:numPr>
+          <w:ilvl w:val="1"/>
+          <w:numId w:val="1005"/>
+        </w:numPr>
+      </w:pPr>
+      <w:r>
+        <w:t xml:space="preserve">Removed references to IWXXM 2.1, because the guidance related to property extraction does not work for versions older than IWXXM 3.0 (year 2018). IWXXM 3.0 significantly changed structure of IWXXM and abandoned the use of OM (Observation Model) schema.</w:t>
+      </w:r>
+    </w:p>
     <w:bookmarkEnd w:id="11"/>
     <w:bookmarkStart w:id="18" w:name="introduction"/>
     <w:p>
@@ -762,7 +944,7 @@
         <w:pStyle w:val="Compact"/>
         <w:numPr>
           <w:ilvl w:val="0"/>
-          <w:numId w:val="1005"/>
+          <w:numId w:val="1006"/>
         </w:numPr>
       </w:pPr>
       <w:r>
@@ -774,7 +956,7 @@
         <w:pStyle w:val="Compact"/>
         <w:numPr>
           <w:ilvl w:val="0"/>
-          <w:numId w:val="1005"/>
+          <w:numId w:val="1006"/>
         </w:numPr>
       </w:pPr>
       <w:r>
@@ -786,7 +968,7 @@
         <w:pStyle w:val="Compact"/>
         <w:numPr>
           <w:ilvl w:val="0"/>
-          <w:numId w:val="1005"/>
+          <w:numId w:val="1006"/>
         </w:numPr>
       </w:pPr>
       <w:r>
@@ -798,7 +980,7 @@
         <w:pStyle w:val="Compact"/>
         <w:numPr>
           <w:ilvl w:val="0"/>
-          <w:numId w:val="1005"/>
+          <w:numId w:val="1006"/>
         </w:numPr>
       </w:pPr>
       <w:r>
@@ -810,7 +992,7 @@
         <w:pStyle w:val="Compact"/>
         <w:numPr>
           <w:ilvl w:val="0"/>
-          <w:numId w:val="1005"/>
+          <w:numId w:val="1006"/>
         </w:numPr>
       </w:pPr>
       <w:r>
@@ -849,7 +1031,7 @@
         <w:pStyle w:val="Compact"/>
         <w:numPr>
           <w:ilvl w:val="0"/>
-          <w:numId w:val="1006"/>
+          <w:numId w:val="1007"/>
         </w:numPr>
       </w:pPr>
       <w:r>
@@ -861,7 +1043,7 @@
         <w:pStyle w:val="Compact"/>
         <w:numPr>
           <w:ilvl w:val="0"/>
-          <w:numId w:val="1006"/>
+          <w:numId w:val="1007"/>
         </w:numPr>
       </w:pPr>
       <w:r>
@@ -873,7 +1055,7 @@
         <w:pStyle w:val="Compact"/>
         <w:numPr>
           <w:ilvl w:val="0"/>
-          <w:numId w:val="1006"/>
+          <w:numId w:val="1007"/>
         </w:numPr>
       </w:pPr>
       <w:r>
@@ -885,7 +1067,7 @@
         <w:pStyle w:val="Compact"/>
         <w:numPr>
           <w:ilvl w:val="0"/>
-          <w:numId w:val="1006"/>
+          <w:numId w:val="1007"/>
         </w:numPr>
       </w:pPr>
       <w:r>
@@ -990,7 +1172,7 @@
         <w:pStyle w:val="Compact"/>
         <w:numPr>
           <w:ilvl w:val="0"/>
-          <w:numId w:val="1007"/>
+          <w:numId w:val="1008"/>
         </w:numPr>
       </w:pPr>
       <w:r>
@@ -1002,7 +1184,7 @@
         <w:pStyle w:val="Compact"/>
         <w:numPr>
           <w:ilvl w:val="1"/>
-          <w:numId w:val="1008"/>
+          <w:numId w:val="1009"/>
         </w:numPr>
       </w:pPr>
       <w:r>
@@ -1014,7 +1196,7 @@
         <w:pStyle w:val="Compact"/>
         <w:numPr>
           <w:ilvl w:val="1"/>
-          <w:numId w:val="1008"/>
+          <w:numId w:val="1009"/>
         </w:numPr>
       </w:pPr>
       <w:r>
@@ -1034,7 +1216,7 @@
         <w:pStyle w:val="Compact"/>
         <w:numPr>
           <w:ilvl w:val="0"/>
-          <w:numId w:val="1009"/>
+          <w:numId w:val="1010"/>
         </w:numPr>
       </w:pPr>
       <w:r>
@@ -1046,7 +1228,7 @@
         <w:pStyle w:val="Compact"/>
         <w:numPr>
           <w:ilvl w:val="0"/>
-          <w:numId w:val="1009"/>
+          <w:numId w:val="1010"/>
         </w:numPr>
       </w:pPr>
       <w:r>
@@ -1058,7 +1240,7 @@
         <w:pStyle w:val="Compact"/>
         <w:numPr>
           <w:ilvl w:val="0"/>
-          <w:numId w:val="1009"/>
+          <w:numId w:val="1010"/>
         </w:numPr>
       </w:pPr>
       <w:r>
@@ -1070,7 +1252,7 @@
         <w:pStyle w:val="Compact"/>
         <w:numPr>
           <w:ilvl w:val="0"/>
-          <w:numId w:val="1009"/>
+          <w:numId w:val="1010"/>
         </w:numPr>
       </w:pPr>
       <w:r>
@@ -1082,7 +1264,7 @@
         <w:pStyle w:val="Compact"/>
         <w:numPr>
           <w:ilvl w:val="0"/>
-          <w:numId w:val="1009"/>
+          <w:numId w:val="1010"/>
         </w:numPr>
       </w:pPr>
       <w:r>
@@ -1094,7 +1276,7 @@
         <w:pStyle w:val="Compact"/>
         <w:numPr>
           <w:ilvl w:val="0"/>
-          <w:numId w:val="1009"/>
+          <w:numId w:val="1010"/>
         </w:numPr>
       </w:pPr>
       <w:r>
@@ -1126,7 +1308,7 @@
         <w:pStyle w:val="Compact"/>
         <w:numPr>
           <w:ilvl w:val="0"/>
-          <w:numId w:val="1010"/>
+          <w:numId w:val="1011"/>
         </w:numPr>
       </w:pPr>
       <w:hyperlink r:id="rId19">
@@ -1143,7 +1325,7 @@
         <w:pStyle w:val="Compact"/>
         <w:numPr>
           <w:ilvl w:val="0"/>
-          <w:numId w:val="1010"/>
+          <w:numId w:val="1011"/>
         </w:numPr>
       </w:pPr>
       <w:hyperlink r:id="rId20">
@@ -1160,7 +1342,7 @@
         <w:pStyle w:val="Compact"/>
         <w:numPr>
           <w:ilvl w:val="0"/>
-          <w:numId w:val="1010"/>
+          <w:numId w:val="1011"/>
         </w:numPr>
       </w:pPr>
       <w:hyperlink r:id="rId21">
@@ -1177,7 +1359,7 @@
         <w:pStyle w:val="Compact"/>
         <w:numPr>
           <w:ilvl w:val="0"/>
-          <w:numId w:val="1010"/>
+          <w:numId w:val="1011"/>
         </w:numPr>
       </w:pPr>
       <w:hyperlink r:id="rId22">
@@ -1194,7 +1376,7 @@
         <w:pStyle w:val="Compact"/>
         <w:numPr>
           <w:ilvl w:val="0"/>
-          <w:numId w:val="1010"/>
+          <w:numId w:val="1011"/>
         </w:numPr>
       </w:pPr>
       <w:hyperlink r:id="rId23">
@@ -1211,7 +1393,7 @@
         <w:pStyle w:val="Compact"/>
         <w:numPr>
           <w:ilvl w:val="0"/>
-          <w:numId w:val="1010"/>
+          <w:numId w:val="1011"/>
         </w:numPr>
       </w:pPr>
       <w:hyperlink r:id="rId24">
@@ -1228,7 +1410,7 @@
         <w:pStyle w:val="Compact"/>
         <w:numPr>
           <w:ilvl w:val="0"/>
-          <w:numId w:val="1010"/>
+          <w:numId w:val="1011"/>
         </w:numPr>
       </w:pPr>
       <w:hyperlink r:id="rId15">
@@ -1245,7 +1427,7 @@
         <w:pStyle w:val="Compact"/>
         <w:numPr>
           <w:ilvl w:val="0"/>
-          <w:numId w:val="1010"/>
+          <w:numId w:val="1011"/>
         </w:numPr>
       </w:pPr>
       <w:hyperlink r:id="rId25">
@@ -1262,7 +1444,7 @@
         <w:pStyle w:val="Compact"/>
         <w:numPr>
           <w:ilvl w:val="0"/>
-          <w:numId w:val="1010"/>
+          <w:numId w:val="1011"/>
         </w:numPr>
       </w:pPr>
       <w:hyperlink r:id="rId26">
@@ -1279,7 +1461,7 @@
         <w:pStyle w:val="Compact"/>
         <w:numPr>
           <w:ilvl w:val="0"/>
-          <w:numId w:val="1010"/>
+          <w:numId w:val="1011"/>
         </w:numPr>
       </w:pPr>
       <w:hyperlink r:id="rId14">
@@ -1296,7 +1478,7 @@
         <w:pStyle w:val="Compact"/>
         <w:numPr>
           <w:ilvl w:val="0"/>
-          <w:numId w:val="1010"/>
+          <w:numId w:val="1011"/>
         </w:numPr>
       </w:pPr>
       <w:hyperlink r:id="rId27">
@@ -1313,7 +1495,7 @@
         <w:pStyle w:val="Compact"/>
         <w:numPr>
           <w:ilvl w:val="0"/>
-          <w:numId w:val="1010"/>
+          <w:numId w:val="1011"/>
         </w:numPr>
       </w:pPr>
       <w:hyperlink r:id="rId28">
@@ -1357,7 +1539,7 @@
         <w:pStyle w:val="Compact"/>
         <w:numPr>
           <w:ilvl w:val="0"/>
-          <w:numId w:val="1011"/>
+          <w:numId w:val="1012"/>
         </w:numPr>
       </w:pPr>
       <w:r>
@@ -1379,7 +1561,7 @@
         <w:pStyle w:val="Compact"/>
         <w:numPr>
           <w:ilvl w:val="0"/>
-          <w:numId w:val="1011"/>
+          <w:numId w:val="1012"/>
         </w:numPr>
       </w:pPr>
       <w:r>
@@ -1401,7 +1583,7 @@
         <w:pStyle w:val="Compact"/>
         <w:numPr>
           <w:ilvl w:val="0"/>
-          <w:numId w:val="1011"/>
+          <w:numId w:val="1012"/>
         </w:numPr>
       </w:pPr>
       <w:r>
@@ -1423,7 +1605,7 @@
         <w:pStyle w:val="Compact"/>
         <w:numPr>
           <w:ilvl w:val="0"/>
-          <w:numId w:val="1011"/>
+          <w:numId w:val="1012"/>
         </w:numPr>
       </w:pPr>
       <w:r>
@@ -1445,7 +1627,7 @@
         <w:pStyle w:val="Compact"/>
         <w:numPr>
           <w:ilvl w:val="0"/>
-          <w:numId w:val="1011"/>
+          <w:numId w:val="1012"/>
         </w:numPr>
       </w:pPr>
       <w:r>
@@ -1568,7 +1750,7 @@
         <w:pStyle w:val="Compact"/>
         <w:numPr>
           <w:ilvl w:val="0"/>
-          <w:numId w:val="1012"/>
+          <w:numId w:val="1013"/>
         </w:numPr>
       </w:pPr>
       <w:r>
@@ -1589,7 +1771,7 @@
         <w:pStyle w:val="Compact"/>
         <w:numPr>
           <w:ilvl w:val="0"/>
-          <w:numId w:val="1012"/>
+          <w:numId w:val="1013"/>
         </w:numPr>
       </w:pPr>
       <w:r>
@@ -1610,7 +1792,7 @@
         <w:pStyle w:val="Compact"/>
         <w:numPr>
           <w:ilvl w:val="0"/>
-          <w:numId w:val="1012"/>
+          <w:numId w:val="1013"/>
         </w:numPr>
       </w:pPr>
       <w:r>
@@ -1734,7 +1916,7 @@
         <w:pStyle w:val="Compact"/>
         <w:numPr>
           <w:ilvl w:val="0"/>
-          <w:numId w:val="1013"/>
+          <w:numId w:val="1014"/>
         </w:numPr>
       </w:pPr>
       <w:r>
@@ -1755,7 +1937,7 @@
         <w:pStyle w:val="Compact"/>
         <w:numPr>
           <w:ilvl w:val="0"/>
-          <w:numId w:val="1013"/>
+          <w:numId w:val="1014"/>
         </w:numPr>
       </w:pPr>
       <w:r>
@@ -1861,7 +2043,7 @@
         <w:pStyle w:val="Compact"/>
         <w:numPr>
           <w:ilvl w:val="0"/>
-          <w:numId w:val="1014"/>
+          <w:numId w:val="1015"/>
         </w:numPr>
       </w:pPr>
       <w:r>
@@ -1903,7 +2085,7 @@
         <w:pStyle w:val="Compact"/>
         <w:numPr>
           <w:ilvl w:val="0"/>
-          <w:numId w:val="1014"/>
+          <w:numId w:val="1015"/>
         </w:numPr>
       </w:pPr>
       <w:r>
@@ -1934,7 +2116,7 @@
         <w:pStyle w:val="Compact"/>
         <w:numPr>
           <w:ilvl w:val="0"/>
-          <w:numId w:val="1015"/>
+          <w:numId w:val="1016"/>
         </w:numPr>
       </w:pPr>
       <w:r>
@@ -1995,7 +2177,7 @@
         <w:pStyle w:val="Compact"/>
         <w:numPr>
           <w:ilvl w:val="0"/>
-          <w:numId w:val="1016"/>
+          <w:numId w:val="1017"/>
         </w:numPr>
       </w:pPr>
       <w:r>
@@ -2031,7 +2213,7 @@
         <w:pStyle w:val="Compact"/>
         <w:numPr>
           <w:ilvl w:val="0"/>
-          <w:numId w:val="1016"/>
+          <w:numId w:val="1017"/>
         </w:numPr>
       </w:pPr>
       <w:r>
@@ -2106,7 +2288,7 @@
         <w:pStyle w:val="Compact"/>
         <w:numPr>
           <w:ilvl w:val="0"/>
-          <w:numId w:val="1017"/>
+          <w:numId w:val="1018"/>
         </w:numPr>
       </w:pPr>
       <w:r>
@@ -2118,7 +2300,7 @@
         <w:pStyle w:val="Compact"/>
         <w:numPr>
           <w:ilvl w:val="0"/>
-          <w:numId w:val="1017"/>
+          <w:numId w:val="1018"/>
         </w:numPr>
       </w:pPr>
       <w:r>
@@ -2130,7 +2312,7 @@
         <w:pStyle w:val="Compact"/>
         <w:numPr>
           <w:ilvl w:val="0"/>
-          <w:numId w:val="1017"/>
+          <w:numId w:val="1018"/>
         </w:numPr>
       </w:pPr>
       <w:r>
@@ -2417,7 +2599,7 @@
         <w:pStyle w:val="Compact"/>
         <w:numPr>
           <w:ilvl w:val="0"/>
-          <w:numId w:val="1018"/>
+          <w:numId w:val="1019"/>
         </w:numPr>
       </w:pPr>
       <w:r>
@@ -2443,7 +2625,7 @@
         <w:pStyle w:val="Compact"/>
         <w:numPr>
           <w:ilvl w:val="0"/>
-          <w:numId w:val="1018"/>
+          <w:numId w:val="1019"/>
         </w:numPr>
       </w:pPr>
       <w:r>
@@ -2685,7 +2867,7 @@
         <w:pStyle w:val="Compact"/>
         <w:numPr>
           <w:ilvl w:val="0"/>
-          <w:numId w:val="1019"/>
+          <w:numId w:val="1020"/>
         </w:numPr>
       </w:pPr>
       <w:r>
@@ -2721,7 +2903,7 @@
         <w:pStyle w:val="Compact"/>
         <w:numPr>
           <w:ilvl w:val="0"/>
-          <w:numId w:val="1019"/>
+          <w:numId w:val="1020"/>
         </w:numPr>
       </w:pPr>
       <w:r>
@@ -2932,7 +3114,7 @@
         <w:pStyle w:val="Compact"/>
         <w:numPr>
           <w:ilvl w:val="0"/>
-          <w:numId w:val="1020"/>
+          <w:numId w:val="1021"/>
         </w:numPr>
       </w:pPr>
       <w:r>
@@ -2944,7 +3126,7 @@
         <w:pStyle w:val="Compact"/>
         <w:numPr>
           <w:ilvl w:val="0"/>
-          <w:numId w:val="1020"/>
+          <w:numId w:val="1021"/>
         </w:numPr>
       </w:pPr>
       <w:r>
@@ -2982,7 +3164,7 @@
         <w:pStyle w:val="Compact"/>
         <w:numPr>
           <w:ilvl w:val="0"/>
-          <w:numId w:val="1021"/>
+          <w:numId w:val="1022"/>
         </w:numPr>
       </w:pPr>
       <w:r>
@@ -2994,7 +3176,7 @@
         <w:pStyle w:val="Compact"/>
         <w:numPr>
           <w:ilvl w:val="0"/>
-          <w:numId w:val="1021"/>
+          <w:numId w:val="1022"/>
         </w:numPr>
       </w:pPr>
       <w:r>
@@ -3115,7 +3297,7 @@
         <w:pStyle w:val="Compact"/>
         <w:numPr>
           <w:ilvl w:val="0"/>
-          <w:numId w:val="1022"/>
+          <w:numId w:val="1023"/>
         </w:numPr>
       </w:pPr>
       <w:r>
@@ -3134,7 +3316,7 @@
         <w:pStyle w:val="Compact"/>
         <w:numPr>
           <w:ilvl w:val="0"/>
-          <w:numId w:val="1022"/>
+          <w:numId w:val="1023"/>
         </w:numPr>
       </w:pPr>
       <w:r>
@@ -3153,7 +3335,7 @@
         <w:pStyle w:val="Compact"/>
         <w:numPr>
           <w:ilvl w:val="0"/>
-          <w:numId w:val="1022"/>
+          <w:numId w:val="1023"/>
         </w:numPr>
       </w:pPr>
       <w:r>
@@ -3221,7 +3403,7 @@
         <w:pStyle w:val="Compact"/>
         <w:numPr>
           <w:ilvl w:val="0"/>
-          <w:numId w:val="1023"/>
+          <w:numId w:val="1024"/>
         </w:numPr>
       </w:pPr>
       <w:r>
@@ -3259,7 +3441,7 @@
         <w:pStyle w:val="Compact"/>
         <w:numPr>
           <w:ilvl w:val="0"/>
-          <w:numId w:val="1023"/>
+          <w:numId w:val="1024"/>
         </w:numPr>
       </w:pPr>
       <w:r>
@@ -3286,7 +3468,7 @@
         <w:pStyle w:val="Compact"/>
         <w:numPr>
           <w:ilvl w:val="0"/>
-          <w:numId w:val="1023"/>
+          <w:numId w:val="1024"/>
         </w:numPr>
       </w:pPr>
       <w:r>
@@ -3298,7 +3480,7 @@
         <w:pStyle w:val="Compact"/>
         <w:numPr>
           <w:ilvl w:val="0"/>
-          <w:numId w:val="1023"/>
+          <w:numId w:val="1024"/>
         </w:numPr>
       </w:pPr>
       <w:r>
@@ -3679,7 +3861,7 @@
         <w:pStyle w:val="Compact"/>
         <w:numPr>
           <w:ilvl w:val="0"/>
-          <w:numId w:val="1024"/>
+          <w:numId w:val="1025"/>
         </w:numPr>
       </w:pPr>
       <w:r>
@@ -3700,7 +3882,7 @@
         <w:pStyle w:val="Compact"/>
         <w:numPr>
           <w:ilvl w:val="0"/>
-          <w:numId w:val="1024"/>
+          <w:numId w:val="1025"/>
         </w:numPr>
       </w:pPr>
       <w:r>
@@ -3721,7 +3903,7 @@
         <w:pStyle w:val="Compact"/>
         <w:numPr>
           <w:ilvl w:val="0"/>
-          <w:numId w:val="1024"/>
+          <w:numId w:val="1025"/>
         </w:numPr>
       </w:pPr>
       <w:r>
@@ -3896,10 +4078,18 @@
     </w:p>
     <w:p>
       <w:pPr>
+        <w:pStyle w:val="BodyText"/>
+      </w:pPr>
+      <w:r>
+        <w:t xml:space="preserve">Values:</w:t>
+      </w:r>
+    </w:p>
+    <w:p>
+      <w:pPr>
         <w:pStyle w:val="Compact"/>
         <w:numPr>
           <w:ilvl w:val="0"/>
-          <w:numId w:val="1025"/>
+          <w:numId w:val="1026"/>
         </w:numPr>
       </w:pPr>
       <w:r>
@@ -3920,7 +4110,7 @@
         <w:pStyle w:val="Compact"/>
         <w:numPr>
           <w:ilvl w:val="1"/>
-          <w:numId w:val="1026"/>
+          <w:numId w:val="1027"/>
         </w:numPr>
       </w:pPr>
       <w:r>
@@ -3943,7 +4133,7 @@
         <w:pStyle w:val="Compact"/>
         <w:numPr>
           <w:ilvl w:val="0"/>
-          <w:numId w:val="1025"/>
+          <w:numId w:val="1026"/>
         </w:numPr>
       </w:pPr>
       <w:r>
@@ -3964,7 +4154,7 @@
         <w:pStyle w:val="Compact"/>
         <w:numPr>
           <w:ilvl w:val="1"/>
-          <w:numId w:val="1027"/>
+          <w:numId w:val="1028"/>
         </w:numPr>
       </w:pPr>
       <w:r>
@@ -3987,7 +4177,7 @@
         <w:pStyle w:val="Compact"/>
         <w:numPr>
           <w:ilvl w:val="0"/>
-          <w:numId w:val="1025"/>
+          <w:numId w:val="1026"/>
         </w:numPr>
       </w:pPr>
       <w:r>
@@ -4008,7 +4198,7 @@
         <w:pStyle w:val="Compact"/>
         <w:numPr>
           <w:ilvl w:val="1"/>
-          <w:numId w:val="1028"/>
+          <w:numId w:val="1029"/>
         </w:numPr>
       </w:pPr>
       <w:r>
@@ -4031,7 +4221,7 @@
         <w:pStyle w:val="Compact"/>
         <w:numPr>
           <w:ilvl w:val="0"/>
-          <w:numId w:val="1025"/>
+          <w:numId w:val="1026"/>
         </w:numPr>
       </w:pPr>
       <w:r>
@@ -4052,7 +4242,7 @@
         <w:pStyle w:val="Compact"/>
         <w:numPr>
           <w:ilvl w:val="1"/>
-          <w:numId w:val="1029"/>
+          <w:numId w:val="1030"/>
         </w:numPr>
       </w:pPr>
       <w:r>
@@ -4075,7 +4265,7 @@
         <w:pStyle w:val="Compact"/>
         <w:numPr>
           <w:ilvl w:val="0"/>
-          <w:numId w:val="1025"/>
+          <w:numId w:val="1026"/>
         </w:numPr>
       </w:pPr>
       <w:r>
@@ -4096,7 +4286,7 @@
         <w:pStyle w:val="Compact"/>
         <w:numPr>
           <w:ilvl w:val="1"/>
-          <w:numId w:val="1030"/>
+          <w:numId w:val="1031"/>
         </w:numPr>
       </w:pPr>
       <w:r>
@@ -4180,7 +4370,7 @@
         <w:pStyle w:val="Compact"/>
         <w:numPr>
           <w:ilvl w:val="0"/>
-          <w:numId w:val="1031"/>
+          <w:numId w:val="1032"/>
         </w:numPr>
       </w:pPr>
       <w:r>
@@ -4195,7 +4385,7 @@
         <w:pStyle w:val="Compact"/>
         <w:numPr>
           <w:ilvl w:val="0"/>
-          <w:numId w:val="1031"/>
+          <w:numId w:val="1032"/>
         </w:numPr>
       </w:pPr>
       <w:r>
@@ -4210,7 +4400,7 @@
         <w:pStyle w:val="Compact"/>
         <w:numPr>
           <w:ilvl w:val="0"/>
-          <w:numId w:val="1031"/>
+          <w:numId w:val="1032"/>
         </w:numPr>
       </w:pPr>
       <w:r>
@@ -4869,7 +5059,7 @@
         <w:pStyle w:val="Compact"/>
         <w:numPr>
           <w:ilvl w:val="0"/>
-          <w:numId w:val="1032"/>
+          <w:numId w:val="1033"/>
         </w:numPr>
       </w:pPr>
       <w:r>
@@ -4908,7 +5098,7 @@
         <w:pStyle w:val="Compact"/>
         <w:numPr>
           <w:ilvl w:val="0"/>
-          <w:numId w:val="1032"/>
+          <w:numId w:val="1033"/>
         </w:numPr>
       </w:pPr>
       <w:r>
@@ -5256,7 +5446,7 @@
         <w:pStyle w:val="Compact"/>
         <w:numPr>
           <w:ilvl w:val="0"/>
-          <w:numId w:val="1033"/>
+          <w:numId w:val="1034"/>
         </w:numPr>
       </w:pPr>
       <w:r>
@@ -5311,7 +5501,7 @@
         <w:pStyle w:val="Compact"/>
         <w:numPr>
           <w:ilvl w:val="0"/>
-          <w:numId w:val="1034"/>
+          <w:numId w:val="1035"/>
         </w:numPr>
       </w:pPr>
       <w:r>
@@ -5366,7 +5556,7 @@
         <w:pStyle w:val="Compact"/>
         <w:numPr>
           <w:ilvl w:val="0"/>
-          <w:numId w:val="1035"/>
+          <w:numId w:val="1036"/>
         </w:numPr>
       </w:pPr>
       <w:r>
@@ -5421,7 +5611,7 @@
         <w:pStyle w:val="Compact"/>
         <w:numPr>
           <w:ilvl w:val="0"/>
-          <w:numId w:val="1036"/>
+          <w:numId w:val="1037"/>
         </w:numPr>
       </w:pPr>
       <w:r>
@@ -5479,7 +5669,7 @@
         <w:pStyle w:val="Compact"/>
         <w:numPr>
           <w:ilvl w:val="0"/>
-          <w:numId w:val="1037"/>
+          <w:numId w:val="1038"/>
         </w:numPr>
       </w:pPr>
       <w:r>
@@ -7035,7 +7225,7 @@
         <w:pStyle w:val="Compact"/>
         <w:numPr>
           <w:ilvl w:val="0"/>
-          <w:numId w:val="1038"/>
+          <w:numId w:val="1039"/>
         </w:numPr>
       </w:pPr>
       <w:r>
@@ -7057,7 +7247,7 @@
         <w:pStyle w:val="Compact"/>
         <w:numPr>
           <w:ilvl w:val="0"/>
-          <w:numId w:val="1038"/>
+          <w:numId w:val="1039"/>
         </w:numPr>
       </w:pPr>
       <w:r>
@@ -7079,7 +7269,7 @@
         <w:pStyle w:val="Compact"/>
         <w:numPr>
           <w:ilvl w:val="0"/>
-          <w:numId w:val="1038"/>
+          <w:numId w:val="1039"/>
         </w:numPr>
       </w:pPr>
       <w:r>
@@ -7101,7 +7291,7 @@
         <w:pStyle w:val="Compact"/>
         <w:numPr>
           <w:ilvl w:val="0"/>
-          <w:numId w:val="1038"/>
+          <w:numId w:val="1039"/>
         </w:numPr>
       </w:pPr>
       <w:r>
@@ -7156,7 +7346,7 @@
         <w:pStyle w:val="Compact"/>
         <w:numPr>
           <w:ilvl w:val="0"/>
-          <w:numId w:val="1038"/>
+          <w:numId w:val="1039"/>
         </w:numPr>
       </w:pPr>
       <w:r>
@@ -7344,7 +7534,7 @@
         <w:pStyle w:val="Compact"/>
         <w:numPr>
           <w:ilvl w:val="0"/>
-          <w:numId w:val="1039"/>
+          <w:numId w:val="1040"/>
         </w:numPr>
       </w:pPr>
       <w:r>
@@ -7372,7 +7562,7 @@
         <w:pStyle w:val="Compact"/>
         <w:numPr>
           <w:ilvl w:val="0"/>
-          <w:numId w:val="1039"/>
+          <w:numId w:val="1040"/>
         </w:numPr>
       </w:pPr>
       <w:r>
@@ -7400,7 +7590,7 @@
         <w:pStyle w:val="Compact"/>
         <w:numPr>
           <w:ilvl w:val="0"/>
-          <w:numId w:val="1039"/>
+          <w:numId w:val="1040"/>
         </w:numPr>
       </w:pPr>
       <w:r>
@@ -7436,7 +7626,7 @@
         <w:pStyle w:val="Compact"/>
         <w:numPr>
           <w:ilvl w:val="0"/>
-          <w:numId w:val="1040"/>
+          <w:numId w:val="1041"/>
         </w:numPr>
       </w:pPr>
       <w:r>
@@ -7458,7 +7648,7 @@
         <w:pStyle w:val="Compact"/>
         <w:numPr>
           <w:ilvl w:val="0"/>
-          <w:numId w:val="1040"/>
+          <w:numId w:val="1041"/>
         </w:numPr>
       </w:pPr>
       <w:r>
@@ -7480,7 +7670,7 @@
         <w:pStyle w:val="Compact"/>
         <w:numPr>
           <w:ilvl w:val="0"/>
-          <w:numId w:val="1040"/>
+          <w:numId w:val="1041"/>
         </w:numPr>
       </w:pPr>
       <w:r>
@@ -7502,7 +7692,7 @@
         <w:pStyle w:val="Compact"/>
         <w:numPr>
           <w:ilvl w:val="0"/>
-          <w:numId w:val="1040"/>
+          <w:numId w:val="1041"/>
         </w:numPr>
       </w:pPr>
       <w:r>
@@ -7524,7 +7714,7 @@
         <w:pStyle w:val="Compact"/>
         <w:numPr>
           <w:ilvl w:val="0"/>
-          <w:numId w:val="1040"/>
+          <w:numId w:val="1041"/>
         </w:numPr>
       </w:pPr>
       <w:r>
@@ -7573,7 +7763,7 @@
         <w:pStyle w:val="BodyText"/>
       </w:pPr>
       <w:r>
-        <w:t xml:space="preserve">The guidance is compatible with IWXXM 3.0 and subsequent versions such as 2021-02 or 2023-01. It is not compatible with IWXXM 2.1 which had significantly different structure due to the usage of OM (Observation Model) schema. IWXXM 3.0 abandoned the Observation Model schema around 2018.</w:t>
+        <w:t xml:space="preserve">The guidance is compatible with IWXXM 3.0 and subsequent versions such as 2021-2 or 2023-1. It is not compatible with IWXXM 2.1 which had significantly different structure due to the usage of OM (Observation Model) schema. IWXXM 3.0 abandoned the Observation Model schema around 2018.</w:t>
       </w:r>
     </w:p>
     <w:tbl>
@@ -8598,24 +8788,6 @@
     </w:lvlOverride>
   </w:num>
   <w:num w:numId="1005">
-    <w:abstractNumId w:val="991"/>
-  </w:num>
-  <w:num w:numId="1006">
-    <w:abstractNumId w:val="991"/>
-  </w:num>
-  <w:num w:numId="1007">
-    <w:abstractNumId w:val="991"/>
-  </w:num>
-  <w:num w:numId="1008">
-    <w:abstractNumId w:val="991"/>
-  </w:num>
-  <w:num w:numId="1009">
-    <w:abstractNumId w:val="991"/>
-  </w:num>
-  <w:num w:numId="1010">
-    <w:abstractNumId w:val="991"/>
-  </w:num>
-  <w:num w:numId="1011">
     <w:abstractNumId w:val="99411"/>
     <w:lvlOverride w:ilvl="0">
       <w:startOverride w:val="1"/>
@@ -8645,8 +8817,53 @@
       <w:startOverride w:val="1"/>
     </w:lvlOverride>
   </w:num>
+  <w:num w:numId="1006">
+    <w:abstractNumId w:val="991"/>
+  </w:num>
+  <w:num w:numId="1007">
+    <w:abstractNumId w:val="991"/>
+  </w:num>
+  <w:num w:numId="1008">
+    <w:abstractNumId w:val="991"/>
+  </w:num>
+  <w:num w:numId="1009">
+    <w:abstractNumId w:val="991"/>
+  </w:num>
+  <w:num w:numId="1010">
+    <w:abstractNumId w:val="991"/>
+  </w:num>
+  <w:num w:numId="1011">
+    <w:abstractNumId w:val="991"/>
+  </w:num>
   <w:num w:numId="1012">
-    <w:abstractNumId w:val="991"/>
+    <w:abstractNumId w:val="99411"/>
+    <w:lvlOverride w:ilvl="0">
+      <w:startOverride w:val="1"/>
+    </w:lvlOverride>
+    <w:lvlOverride w:ilvl="1">
+      <w:startOverride w:val="1"/>
+    </w:lvlOverride>
+    <w:lvlOverride w:ilvl="2">
+      <w:startOverride w:val="1"/>
+    </w:lvlOverride>
+    <w:lvlOverride w:ilvl="3">
+      <w:startOverride w:val="1"/>
+    </w:lvlOverride>
+    <w:lvlOverride w:ilvl="4">
+      <w:startOverride w:val="1"/>
+    </w:lvlOverride>
+    <w:lvlOverride w:ilvl="5">
+      <w:startOverride w:val="1"/>
+    </w:lvlOverride>
+    <w:lvlOverride w:ilvl="6">
+      <w:startOverride w:val="1"/>
+    </w:lvlOverride>
+    <w:lvlOverride w:ilvl="7">
+      <w:startOverride w:val="1"/>
+    </w:lvlOverride>
+    <w:lvlOverride w:ilvl="8">
+      <w:startOverride w:val="1"/>
+    </w:lvlOverride>
   </w:num>
   <w:num w:numId="1013">
     <w:abstractNumId w:val="991"/>
@@ -8679,6 +8896,9 @@
     <w:abstractNumId w:val="991"/>
   </w:num>
   <w:num w:numId="1023">
+    <w:abstractNumId w:val="991"/>
+  </w:num>
+  <w:num w:numId="1024">
     <w:abstractNumId w:val="99411"/>
     <w:lvlOverride w:ilvl="0">
       <w:startOverride w:val="1"/>
@@ -8707,9 +8927,6 @@
     <w:lvlOverride w:ilvl="8">
       <w:startOverride w:val="1"/>
     </w:lvlOverride>
-  </w:num>
-  <w:num w:numId="1024">
-    <w:abstractNumId w:val="991"/>
   </w:num>
   <w:num w:numId="1025">
     <w:abstractNumId w:val="991"/>
@@ -8751,6 +8968,9 @@
     <w:abstractNumId w:val="991"/>
   </w:num>
   <w:num w:numId="1038">
+    <w:abstractNumId w:val="991"/>
+  </w:num>
+  <w:num w:numId="1039">
     <w:abstractNumId w:val="99411"/>
     <w:lvlOverride w:ilvl="0">
       <w:startOverride w:val="1"/>
@@ -8780,10 +9000,10 @@
       <w:startOverride w:val="1"/>
     </w:lvlOverride>
   </w:num>
-  <w:num w:numId="1039">
+  <w:num w:numId="1040">
     <w:abstractNumId w:val="991"/>
   </w:num>
-  <w:num w:numId="1040">
+  <w:num w:numId="1041">
     <w:abstractNumId w:val="99411"/>
     <w:lvlOverride w:ilvl="0">
       <w:startOverride w:val="1"/>

</xml_diff>

<commit_message>
Reintroduced `properties.<name>` prefixes for application properties.
This is based on a discussion with Tom Kralidis (Meteorological Service
of Canada, <https://github.com/tomkralidis>) who is the original author
of the WIS 2.0 Notification Messages structure (WNM):

1. In the **"-Next"** proposals (beyond CP1) we have `geometry` and `links`
prefixes, so leaving out the `property` prefix creates inconsistency with
the JSON structure of the WNM messages we take inspiration from.
2. Using the `property.<name>` prefixes allows for easier interoperability
between WIS 2.0 and MET-SWIM.
</commit_message>
<xml_diff>
--- a/MET-SWIM-AMQP-Guidance-CP1.docx
+++ b/MET-SWIM-AMQP-Guidance-CP1.docx
@@ -142,7 +142,7 @@
         <w:t xml:space="preserve">Members of the EUROCONTROL MET3SG Task Team on Service Architecture can submit pull requests towards the Markdown documents or comment on the .DOCX version on MET3SG SharePoint.</w:t>
       </w:r>
     </w:p>
-    <w:bookmarkStart w:id="11" w:name="version-history"/>
+    <w:bookmarkStart w:id="20" w:name="version-history"/>
     <w:p>
       <w:pPr>
         <w:pStyle w:val="Heading1"/>
@@ -160,6 +160,51 @@
         <w:t xml:space="preserve">Version History</w:t>
       </w:r>
     </w:p>
+    <w:bookmarkStart w:id="11" w:name="draft1-2025-06"/>
+    <w:p>
+      <w:pPr>
+        <w:pStyle w:val="Heading2"/>
+      </w:pPr>
+      <w:r>
+        <w:rPr>
+          <w:rStyle w:val="SectionNumber"/>
+        </w:rPr>
+        <w:t xml:space="preserve">1.1</w:t>
+      </w:r>
+      <w:r>
+        <w:tab/>
+      </w:r>
+      <w:r>
+        <w:t xml:space="preserve">1.0-draft1 (2025-06)</w:t>
+      </w:r>
+    </w:p>
+    <w:p>
+      <w:pPr>
+        <w:pStyle w:val="FirstParagraph"/>
+      </w:pPr>
+      <w:r>
+        <w:t xml:space="preserve">Initial draft for collecting feedback.</w:t>
+      </w:r>
+    </w:p>
+    <w:bookmarkEnd w:id="11"/>
+    <w:bookmarkStart w:id="12" w:name="draft2-2025-08-14"/>
+    <w:p>
+      <w:pPr>
+        <w:pStyle w:val="Heading2"/>
+      </w:pPr>
+      <w:r>
+        <w:rPr>
+          <w:rStyle w:val="SectionNumber"/>
+        </w:rPr>
+        <w:t xml:space="preserve">1.2</w:t>
+      </w:r>
+      <w:r>
+        <w:tab/>
+      </w:r>
+      <w:r>
+        <w:t xml:space="preserve">1.0-draft2 (2025-08-14)</w:t>
+      </w:r>
+    </w:p>
     <w:p>
       <w:pPr>
         <w:pStyle w:val="Compact"/>
@@ -169,7 +214,19 @@
         </w:numPr>
       </w:pPr>
       <w:r>
-        <w:t xml:space="preserve">1.0-draft1 (2025-06) Initial draft.</w:t>
+        <w:t xml:space="preserve">Separated into guidance for CP1 (this document), and a</w:t>
+      </w:r>
+      <w:r>
+        <w:t xml:space="preserve"> </w:t>
+      </w:r>
+      <w:r>
+        <w:t xml:space="preserve">“Next”</w:t>
+      </w:r>
+      <w:r>
+        <w:t xml:space="preserve"> </w:t>
+      </w:r>
+      <w:r>
+        <w:t xml:space="preserve">document that contains the preparations for further extensions beyond CP1.</w:t>
       </w:r>
     </w:p>
     <w:p>
@@ -181,7 +238,7 @@
         </w:numPr>
       </w:pPr>
       <w:r>
-        <w:t xml:space="preserve">1.0-draft2 (2025-08-14)</w:t>
+        <w:t xml:space="preserve">Removed content not directly relevant for CP1:</w:t>
       </w:r>
     </w:p>
     <w:p>
@@ -193,19 +250,7 @@
         </w:numPr>
       </w:pPr>
       <w:r>
-        <w:t xml:space="preserve">Separated into guidance for CP1 (this document), and a</w:t>
-      </w:r>
-      <w:r>
-        <w:t xml:space="preserve"> </w:t>
-      </w:r>
-      <w:r>
-        <w:t xml:space="preserve">“Next”</w:t>
-      </w:r>
-      <w:r>
-        <w:t xml:space="preserve"> </w:t>
-      </w:r>
-      <w:r>
-        <w:t xml:space="preserve">document that contains the preparations for further extensions beyond CP1.</w:t>
+        <w:t xml:space="preserve">External URL links for download of alternative formats (IWXXM will be passed in the message payload)</w:t>
       </w:r>
     </w:p>
     <w:p>
@@ -217,73 +262,16 @@
         </w:numPr>
       </w:pPr>
       <w:r>
-        <w:t xml:space="preserve">Removed content not directly relevant for CP1:</w:t>
-      </w:r>
-    </w:p>
-    <w:p>
-      <w:pPr>
-        <w:pStyle w:val="Compact"/>
-        <w:numPr>
-          <w:ilvl w:val="2"/>
-          <w:numId w:val="1004"/>
-        </w:numPr>
-      </w:pPr>
-      <w:r>
-        <w:t xml:space="preserve">External URL links for download of alternative formats (IWXXM will be passed in the message payload)</w:t>
-      </w:r>
-    </w:p>
-    <w:p>
-      <w:pPr>
-        <w:pStyle w:val="Compact"/>
-        <w:numPr>
-          <w:ilvl w:val="2"/>
-          <w:numId w:val="1004"/>
-        </w:numPr>
-      </w:pPr>
-      <w:r>
         <w:t xml:space="preserve">Content type</w:t>
       </w:r>
       <w:r>
         <w:t xml:space="preserve"> </w:t>
       </w:r>
       <w:r>
-        <w:t xml:space="preserve">“application/url-list”</w:t>
-      </w:r>
-    </w:p>
-    <w:p>
-      <w:pPr>
-        <w:pStyle w:val="Compact"/>
-        <w:numPr>
-          <w:ilvl w:val="2"/>
-          <w:numId w:val="1004"/>
-        </w:numPr>
-      </w:pPr>
-      <w:r>
-        <w:t xml:space="preserve">Geometry properties (aerodrome coordinates, SIGMET bounding boxes)</w:t>
-      </w:r>
-    </w:p>
-    <w:p>
-      <w:pPr>
-        <w:pStyle w:val="Compact"/>
-        <w:numPr>
-          <w:ilvl w:val="2"/>
-          <w:numId w:val="1004"/>
-        </w:numPr>
-      </w:pPr>
-      <w:r>
-        <w:t xml:space="preserve">Payload integrity properties that were based on WIS 2.0 WNM, and SWIM TI Yellow Profile 2.0 mandates the use of S/MIME 4.0 for this purpose.</w:t>
-      </w:r>
-    </w:p>
-    <w:p>
-      <w:pPr>
-        <w:pStyle w:val="Compact"/>
-        <w:numPr>
-          <w:ilvl w:val="2"/>
-          <w:numId w:val="1004"/>
-        </w:numPr>
-      </w:pPr>
-      <w:r>
-        <w:t xml:space="preserve">Technical messages</w:t>
+        <w:rPr>
+          <w:rStyle w:val="VerbatimChar"/>
+        </w:rPr>
+        <w:t xml:space="preserve">application/url-list</w:t>
       </w:r>
     </w:p>
     <w:p>
@@ -295,49 +283,7 @@
         </w:numPr>
       </w:pPr>
       <w:r>
-        <w:t xml:space="preserve">The only way to send IWXXM is now embedding the data in the AMQP message payload with the content type</w:t>
-      </w:r>
-      <w:r>
-        <w:t xml:space="preserve"> </w:t>
-      </w:r>
-      <w:r>
-        <w:rPr>
-          <w:rStyle w:val="VerbatimChar"/>
-        </w:rPr>
-        <w:t xml:space="preserve">application/xml</w:t>
-      </w:r>
-      <w:r>
-        <w:t xml:space="preserve">. All mentions of</w:t>
-      </w:r>
-      <w:r>
-        <w:t xml:space="preserve"> </w:t>
-      </w:r>
-      <w:r>
-        <w:rPr>
-          <w:rStyle w:val="VerbatimChar"/>
-        </w:rPr>
-        <w:t xml:space="preserve">links</w:t>
-      </w:r>
-      <w:r>
-        <w:t xml:space="preserve"> </w:t>
-      </w:r>
-      <w:r>
-        <w:t xml:space="preserve">and</w:t>
-      </w:r>
-      <w:r>
-        <w:t xml:space="preserve"> </w:t>
-      </w:r>
-      <w:r>
-        <w:rPr>
-          <w:rStyle w:val="VerbatimChar"/>
-        </w:rPr>
-        <w:t xml:space="preserve">url-list</w:t>
-      </w:r>
-      <w:r>
-        <w:t xml:space="preserve"> </w:t>
-      </w:r>
-      <w:r>
-        <w:t xml:space="preserve">have been removed.</w:t>
+        <w:t xml:space="preserve">Geometry properties (aerodrome coordinates, SIGMET bounding boxes)</w:t>
       </w:r>
     </w:p>
     <w:p>
@@ -349,37 +295,7 @@
         </w:numPr>
       </w:pPr>
       <w:r>
-        <w:t xml:space="preserve">Discarded</w:t>
-      </w:r>
-      <w:r>
-        <w:t xml:space="preserve"> </w:t>
-      </w:r>
-      <w:r>
-        <w:rPr>
-          <w:rStyle w:val="VerbatimChar"/>
-        </w:rPr>
-        <w:t xml:space="preserve">subject</w:t>
-      </w:r>
-      <w:r>
-        <w:t xml:space="preserve"> </w:t>
-      </w:r>
-      <w:r>
-        <w:t xml:space="preserve">strings of type</w:t>
-      </w:r>
-      <w:r>
-        <w:t xml:space="preserve"> </w:t>
-      </w:r>
-      <w:r>
-        <w:rPr>
-          <w:rStyle w:val="VerbatimChar"/>
-        </w:rPr>
-        <w:t xml:space="preserve">DATA_METAR_LOWS_CORRECTION_2025040106450</w:t>
-      </w:r>
-      <w:r>
-        <w:t xml:space="preserve"> </w:t>
-      </w:r>
-      <w:r>
-        <w:t xml:space="preserve">because they create duplicity to the AMQP application properties, which are a much better filtering mechanism compared to application of wildcard patterns to a subject string (suggestion by Dario di Crescenzo).</w:t>
+        <w:t xml:space="preserve">Payload integrity properties that were based on WIS 2.0 WNM, and SWIM TI Yellow Profile 2.0 mandates the se of S/MIME 4.0 for this purpose.</w:t>
       </w:r>
     </w:p>
     <w:p>
@@ -391,6 +307,114 @@
         </w:numPr>
       </w:pPr>
       <w:r>
+        <w:t xml:space="preserve">Technical messages</w:t>
+      </w:r>
+    </w:p>
+    <w:p>
+      <w:pPr>
+        <w:pStyle w:val="Compact"/>
+        <w:numPr>
+          <w:ilvl w:val="0"/>
+          <w:numId w:val="1002"/>
+        </w:numPr>
+      </w:pPr>
+      <w:r>
+        <w:t xml:space="preserve">The only way to send IWXXM is now embedding the data in the AMQP message payload with the content type</w:t>
+      </w:r>
+      <w:r>
+        <w:t xml:space="preserve"> </w:t>
+      </w:r>
+      <w:r>
+        <w:rPr>
+          <w:rStyle w:val="VerbatimChar"/>
+        </w:rPr>
+        <w:t xml:space="preserve">application/xml</w:t>
+      </w:r>
+      <w:r>
+        <w:t xml:space="preserve">. All mentions of</w:t>
+      </w:r>
+      <w:r>
+        <w:t xml:space="preserve"> </w:t>
+      </w:r>
+      <w:r>
+        <w:rPr>
+          <w:rStyle w:val="VerbatimChar"/>
+        </w:rPr>
+        <w:t xml:space="preserve">links</w:t>
+      </w:r>
+      <w:r>
+        <w:t xml:space="preserve"> </w:t>
+      </w:r>
+      <w:r>
+        <w:t xml:space="preserve">and</w:t>
+      </w:r>
+      <w:r>
+        <w:t xml:space="preserve"> </w:t>
+      </w:r>
+      <w:r>
+        <w:rPr>
+          <w:rStyle w:val="VerbatimChar"/>
+        </w:rPr>
+        <w:t xml:space="preserve">url-list</w:t>
+      </w:r>
+      <w:r>
+        <w:t xml:space="preserve"> </w:t>
+      </w:r>
+      <w:r>
+        <w:t xml:space="preserve">have been removed.</w:t>
+      </w:r>
+    </w:p>
+    <w:p>
+      <w:pPr>
+        <w:pStyle w:val="Compact"/>
+        <w:numPr>
+          <w:ilvl w:val="0"/>
+          <w:numId w:val="1002"/>
+        </w:numPr>
+      </w:pPr>
+      <w:r>
+        <w:t xml:space="preserve">Discarded</w:t>
+      </w:r>
+      <w:r>
+        <w:t xml:space="preserve"> </w:t>
+      </w:r>
+      <w:r>
+        <w:rPr>
+          <w:rStyle w:val="VerbatimChar"/>
+        </w:rPr>
+        <w:t xml:space="preserve">subject</w:t>
+      </w:r>
+      <w:r>
+        <w:t xml:space="preserve"> </w:t>
+      </w:r>
+      <w:r>
+        <w:t xml:space="preserve">strings of type</w:t>
+      </w:r>
+      <w:r>
+        <w:t xml:space="preserve"> </w:t>
+      </w:r>
+      <w:r>
+        <w:rPr>
+          <w:rStyle w:val="VerbatimChar"/>
+        </w:rPr>
+        <w:t xml:space="preserve">DATA_METAR_LOWS_CORRECTION_2025040106450</w:t>
+      </w:r>
+      <w:r>
+        <w:t xml:space="preserve"> </w:t>
+      </w:r>
+      <w:r>
+        <w:t xml:space="preserve">because they create duplicity to the AMQP application properties, which are a much better filtering mechanism compared to application of wildcard patterns to a subject string (suggestion by Dario di Crescenzo).</w:t>
+      </w:r>
+    </w:p>
+    <w:p>
+      <w:pPr>
+        <w:pStyle w:val="Compact"/>
+        <w:numPr>
+          <w:ilvl w:val="0"/>
+          <w:numId w:val="1002"/>
+        </w:numPr>
+      </w:pPr>
+      <w:r>
         <w:t xml:space="preserve">The</w:t>
       </w:r>
       <w:r>
@@ -422,8 +446,8 @@
       <w:pPr>
         <w:pStyle w:val="Compact"/>
         <w:numPr>
-          <w:ilvl w:val="1"/>
-          <w:numId w:val="1003"/>
+          <w:ilvl w:val="0"/>
+          <w:numId w:val="1002"/>
         </w:numPr>
       </w:pPr>
       <w:r>
@@ -488,8 +512,8 @@
       <w:pPr>
         <w:pStyle w:val="Compact"/>
         <w:numPr>
-          <w:ilvl w:val="1"/>
-          <w:numId w:val="1003"/>
+          <w:ilvl w:val="0"/>
+          <w:numId w:val="1002"/>
         </w:numPr>
       </w:pPr>
       <w:r>
@@ -502,7 +526,7 @@
         <w:rPr>
           <w:rStyle w:val="VerbatimChar"/>
         </w:rPr>
-        <w:t xml:space="preserve">report_status</w:t>
+        <w:t xml:space="preserve">properties.report_status</w:t>
       </w:r>
       <w:r>
         <w:t xml:space="preserve"> </w:t>
@@ -554,8 +578,8 @@
       <w:pPr>
         <w:pStyle w:val="Compact"/>
         <w:numPr>
-          <w:ilvl w:val="1"/>
-          <w:numId w:val="1003"/>
+          <w:ilvl w:val="0"/>
+          <w:numId w:val="1002"/>
         </w:numPr>
       </w:pPr>
       <w:r>
@@ -620,8 +644,8 @@
       <w:pPr>
         <w:pStyle w:val="Compact"/>
         <w:numPr>
-          <w:ilvl w:val="1"/>
-          <w:numId w:val="1003"/>
+          <w:ilvl w:val="0"/>
+          <w:numId w:val="1002"/>
         </w:numPr>
       </w:pPr>
       <w:r>
@@ -644,8 +668,8 @@
       <w:pPr>
         <w:pStyle w:val="Compact"/>
         <w:numPr>
-          <w:ilvl w:val="1"/>
-          <w:numId w:val="1003"/>
+          <w:ilvl w:val="0"/>
+          <w:numId w:val="1002"/>
         </w:numPr>
       </w:pPr>
       <w:r>
@@ -668,8 +692,8 @@
       <w:pPr>
         <w:pStyle w:val="Compact"/>
         <w:numPr>
-          <w:ilvl w:val="1"/>
-          <w:numId w:val="1003"/>
+          <w:ilvl w:val="0"/>
+          <w:numId w:val="1002"/>
         </w:numPr>
       </w:pPr>
       <w:r>
@@ -680,8 +704,8 @@
       <w:pPr>
         <w:pStyle w:val="Compact"/>
         <w:numPr>
-          <w:ilvl w:val="1"/>
-          <w:numId w:val="1003"/>
+          <w:ilvl w:val="0"/>
+          <w:numId w:val="1002"/>
         </w:numPr>
       </w:pPr>
       <w:r>
@@ -704,14 +728,21 @@
         <w:t xml:space="preserve">using S/MIME 4.0 as defined in SWIM TI Yellow Profile 2.0, but without further implementation guidance. This section needs to be fleshed out.</w:t>
       </w:r>
     </w:p>
-    <w:p>
-      <w:pPr>
-        <w:pStyle w:val="Compact"/>
-        <w:numPr>
-          <w:ilvl w:val="0"/>
-          <w:numId w:val="1002"/>
-        </w:numPr>
-      </w:pPr>
+    <w:bookmarkEnd w:id="12"/>
+    <w:bookmarkStart w:id="13" w:name="draft3-2025-08-20"/>
+    <w:p>
+      <w:pPr>
+        <w:pStyle w:val="Heading2"/>
+      </w:pPr>
+      <w:r>
+        <w:rPr>
+          <w:rStyle w:val="SectionNumber"/>
+        </w:rPr>
+        <w:t xml:space="preserve">1.3</w:t>
+      </w:r>
+      <w:r>
+        <w:tab/>
+      </w:r>
       <w:r>
         <w:t xml:space="preserve">1.0-draft3 (2025-08-20)</w:t>
       </w:r>
@@ -720,8 +751,8 @@
       <w:pPr>
         <w:pStyle w:val="Compact"/>
         <w:numPr>
-          <w:ilvl w:val="1"/>
-          <w:numId w:val="1005"/>
+          <w:ilvl w:val="0"/>
+          <w:numId w:val="1004"/>
         </w:numPr>
       </w:pPr>
       <w:r>
@@ -762,8 +793,8 @@
       <w:pPr>
         <w:pStyle w:val="Compact"/>
         <w:numPr>
-          <w:ilvl w:val="1"/>
-          <w:numId w:val="1005"/>
+          <w:ilvl w:val="0"/>
+          <w:numId w:val="1004"/>
         </w:numPr>
       </w:pPr>
       <w:r>
@@ -804,15 +835,15 @@
       <w:pPr>
         <w:pStyle w:val="Compact"/>
         <w:numPr>
-          <w:ilvl w:val="1"/>
-          <w:numId w:val="1005"/>
-        </w:numPr>
-      </w:pPr>
-      <w:r>
-        <w:rPr>
-          <w:rStyle w:val="VerbatimChar"/>
-        </w:rPr>
-        <w:t xml:space="preserve">icao_location_type</w:t>
+          <w:ilvl w:val="0"/>
+          <w:numId w:val="1004"/>
+        </w:numPr>
+      </w:pPr>
+      <w:r>
+        <w:rPr>
+          <w:rStyle w:val="VerbatimChar"/>
+        </w:rPr>
+        <w:t xml:space="preserve">properties.icao_location_type</w:t>
       </w:r>
       <w:r>
         <w:t xml:space="preserve"> </w:t>
@@ -878,16 +909,283 @@
       <w:pPr>
         <w:pStyle w:val="Compact"/>
         <w:numPr>
-          <w:ilvl w:val="1"/>
+          <w:ilvl w:val="0"/>
+          <w:numId w:val="1004"/>
+        </w:numPr>
+      </w:pPr>
+      <w:r>
+        <w:t xml:space="preserve">Removed references to IWXXM 2.1, because the guidance related to property extraction does not work for versions older than IWXXM 3.0 (year 2018). IWXXM 3.0 significantly changed structure of IWXXM and abandoned the use of OM (Observation Model) schema.</w:t>
+      </w:r>
+    </w:p>
+    <w:bookmarkEnd w:id="13"/>
+    <w:bookmarkStart w:id="19" w:name="draft4-2025-08-21"/>
+    <w:p>
+      <w:pPr>
+        <w:pStyle w:val="Heading2"/>
+      </w:pPr>
+      <w:r>
+        <w:rPr>
+          <w:rStyle w:val="SectionNumber"/>
+        </w:rPr>
+        <w:t xml:space="preserve">1.4</w:t>
+      </w:r>
+      <w:r>
+        <w:tab/>
+      </w:r>
+      <w:r>
+        <w:t xml:space="preserve">1.0-draft4 (2025-08-21)</w:t>
+      </w:r>
+    </w:p>
+    <w:p>
+      <w:pPr>
+        <w:pStyle w:val="FirstParagraph"/>
+      </w:pPr>
+      <w:r>
+        <w:t xml:space="preserve">Rolled back the abandonement of</w:t>
+      </w:r>
+      <w:r>
+        <w:t xml:space="preserve"> </w:t>
+      </w:r>
+      <w:r>
+        <w:rPr>
+          <w:rStyle w:val="VerbatimChar"/>
+        </w:rPr>
+        <w:t xml:space="preserve">properties.&lt;name&gt;</w:t>
+      </w:r>
+      <w:r>
+        <w:t xml:space="preserve"> </w:t>
+      </w:r>
+      <w:r>
+        <w:t xml:space="preserve">prefixes for application properties. This is based on a discussion with Tom Kralidis (Meteorological Service of Canada,</w:t>
+      </w:r>
+      <w:r>
+        <w:t xml:space="preserve"> </w:t>
+      </w:r>
+      <w:hyperlink r:id="rId14">
+        <w:r>
+          <w:rPr>
+            <w:rStyle w:val="Hyperlink"/>
+          </w:rPr>
+          <w:t xml:space="preserve">https://github.com/tomkralidis</w:t>
+        </w:r>
+      </w:hyperlink>
+      <w:r>
+        <w:t xml:space="preserve">) who is the original author of the WIS 2.0 Notification Messages structure (WNM):</w:t>
+      </w:r>
+    </w:p>
+    <w:p>
+      <w:pPr>
+        <w:pStyle w:val="Compact"/>
+        <w:numPr>
+          <w:ilvl w:val="0"/>
           <w:numId w:val="1005"/>
         </w:numPr>
       </w:pPr>
       <w:r>
-        <w:t xml:space="preserve">Removed references to IWXXM 2.1, because the guidance related to property extraction does not work for versions older than IWXXM 3.0 (year 2018). IWXXM 3.0 significantly changed structure of IWXXM and abandoned the use of OM (Observation Model) schema.</w:t>
-      </w:r>
-    </w:p>
-    <w:bookmarkEnd w:id="11"/>
-    <w:bookmarkStart w:id="18" w:name="introduction"/>
+        <w:t xml:space="preserve">I the</w:t>
+      </w:r>
+      <w:r>
+        <w:t xml:space="preserve"> </w:t>
+      </w:r>
+      <w:r>
+        <w:rPr>
+          <w:b/>
+          <w:bCs/>
+        </w:rPr>
+        <w:t xml:space="preserve">“-Next”</w:t>
+      </w:r>
+      <w:r>
+        <w:t xml:space="preserve"> </w:t>
+      </w:r>
+      <w:r>
+        <w:t xml:space="preserve">proposals (beyond CP1) we have</w:t>
+      </w:r>
+      <w:r>
+        <w:t xml:space="preserve"> </w:t>
+      </w:r>
+      <w:r>
+        <w:rPr>
+          <w:rStyle w:val="VerbatimChar"/>
+        </w:rPr>
+        <w:t xml:space="preserve">geometry</w:t>
+      </w:r>
+      <w:r>
+        <w:t xml:space="preserve"> </w:t>
+      </w:r>
+      <w:r>
+        <w:t xml:space="preserve">and</w:t>
+      </w:r>
+      <w:r>
+        <w:t xml:space="preserve"> </w:t>
+      </w:r>
+      <w:r>
+        <w:rPr>
+          <w:rStyle w:val="VerbatimChar"/>
+        </w:rPr>
+        <w:t xml:space="preserve">links</w:t>
+      </w:r>
+      <w:r>
+        <w:t xml:space="preserve"> </w:t>
+      </w:r>
+      <w:r>
+        <w:t xml:space="preserve">prefixes, so leaving out the</w:t>
+      </w:r>
+      <w:r>
+        <w:t xml:space="preserve"> </w:t>
+      </w:r>
+      <w:r>
+        <w:rPr>
+          <w:rStyle w:val="VerbatimChar"/>
+        </w:rPr>
+        <w:t xml:space="preserve">property</w:t>
+      </w:r>
+      <w:r>
+        <w:t xml:space="preserve"> </w:t>
+      </w:r>
+      <w:r>
+        <w:t xml:space="preserve">prefix creates inconsistency with the JSON structure of the WNM messages we take inspiration from.</w:t>
+      </w:r>
+    </w:p>
+    <w:p>
+      <w:pPr>
+        <w:pStyle w:val="Compact"/>
+        <w:numPr>
+          <w:ilvl w:val="0"/>
+          <w:numId w:val="1005"/>
+        </w:numPr>
+      </w:pPr>
+      <w:r>
+        <w:t xml:space="preserve">Using the</w:t>
+      </w:r>
+      <w:r>
+        <w:t xml:space="preserve"> </w:t>
+      </w:r>
+      <w:r>
+        <w:rPr>
+          <w:rStyle w:val="VerbatimChar"/>
+        </w:rPr>
+        <w:t xml:space="preserve">property.&lt;name&gt;</w:t>
+      </w:r>
+      <w:r>
+        <w:t xml:space="preserve"> </w:t>
+      </w:r>
+      <w:r>
+        <w:t xml:space="preserve">prefixes allows for easier interoperability between WIS 2.0 and MET-SWIM.</w:t>
+      </w:r>
+    </w:p>
+    <w:p>
+      <w:pPr>
+        <w:pStyle w:val="Compact"/>
+        <w:numPr>
+          <w:ilvl w:val="0"/>
+          <w:numId w:val="1005"/>
+        </w:numPr>
+      </w:pPr>
+      <w:r>
+        <w:t xml:space="preserve">The WNM structure is based on</w:t>
+      </w:r>
+      <w:r>
+        <w:t xml:space="preserve"> </w:t>
+      </w:r>
+      <w:hyperlink r:id="rId15">
+        <w:r>
+          <w:rPr>
+            <w:rStyle w:val="Hyperlink"/>
+          </w:rPr>
+          <w:t xml:space="preserve">STAC (SpatioTemporal Assets Catalogs)</w:t>
+        </w:r>
+      </w:hyperlink>
+      <w:r>
+        <w:t xml:space="preserve"> </w:t>
+      </w:r>
+      <w:r>
+        <w:t xml:space="preserve">specification.</w:t>
+      </w:r>
+    </w:p>
+    <w:p>
+      <w:pPr>
+        <w:pStyle w:val="Compact"/>
+        <w:numPr>
+          <w:ilvl w:val="0"/>
+          <w:numId w:val="1005"/>
+        </w:numPr>
+      </w:pPr>
+      <w:r>
+        <w:t xml:space="preserve">The JSON structure of WNM notification metadata is based on</w:t>
+      </w:r>
+      <w:r>
+        <w:t xml:space="preserve"> </w:t>
+      </w:r>
+      <w:hyperlink r:id="rId16">
+        <w:r>
+          <w:rPr>
+            <w:rStyle w:val="Hyperlink"/>
+          </w:rPr>
+          <w:t xml:space="preserve">STAC Items</w:t>
+        </w:r>
+      </w:hyperlink>
+      <w:r>
+        <w:t xml:space="preserve">. STAC was created to introduce a standardised way of exposing collections of spatial temporal data, setting up some base guidelines to insure better interoperability (and searching in catalogues).</w:t>
+      </w:r>
+    </w:p>
+    <w:p>
+      <w:pPr>
+        <w:pStyle w:val="Compact"/>
+        <w:numPr>
+          <w:ilvl w:val="0"/>
+          <w:numId w:val="1005"/>
+        </w:numPr>
+      </w:pPr>
+      <w:r>
+        <w:t xml:space="preserve">The STAC Item specification originated the</w:t>
+      </w:r>
+      <w:r>
+        <w:t xml:space="preserve"> </w:t>
+      </w:r>
+      <w:hyperlink r:id="rId17">
+        <w:r>
+          <w:rPr>
+            <w:rStyle w:val="Hyperlink"/>
+          </w:rPr>
+          <w:t xml:space="preserve">datetime</w:t>
+        </w:r>
+      </w:hyperlink>
+      <w:r>
+        <w:t xml:space="preserve">,</w:t>
+      </w:r>
+      <w:r>
+        <w:t xml:space="preserve"> </w:t>
+      </w:r>
+      <w:hyperlink r:id="rId18">
+        <w:r>
+          <w:rPr>
+            <w:rStyle w:val="Hyperlink"/>
+          </w:rPr>
+          <w:t xml:space="preserve">start_datetime</w:t>
+        </w:r>
+      </w:hyperlink>
+      <w:r>
+        <w:t xml:space="preserve"> </w:t>
+      </w:r>
+      <w:r>
+        <w:t xml:space="preserve">(and</w:t>
+      </w:r>
+      <w:r>
+        <w:t xml:space="preserve"> </w:t>
+      </w:r>
+      <w:r>
+        <w:rPr>
+          <w:rStyle w:val="VerbatimChar"/>
+        </w:rPr>
+        <w:t xml:space="preserve">end_datetime</w:t>
+      </w:r>
+      <w:r>
+        <w:t xml:space="preserve">) terminology.</w:t>
+      </w:r>
+    </w:p>
+    <w:bookmarkEnd w:id="19"/>
+    <w:bookmarkEnd w:id="20"/>
+    <w:bookmarkStart w:id="27" w:name="introduction"/>
     <w:p>
       <w:pPr>
         <w:pStyle w:val="Heading1"/>
@@ -921,7 +1219,7 @@
         <w:t xml:space="preserve">The guidance is maintained by the EUROCONTROL MET3SG Task Team on Service Architecture.</w:t>
       </w:r>
     </w:p>
-    <w:bookmarkStart w:id="12" w:name="objectives"/>
+    <w:bookmarkStart w:id="21" w:name="objectives"/>
     <w:p>
       <w:pPr>
         <w:pStyle w:val="Heading2"/>
@@ -999,8 +1297,8 @@
         <w:t xml:space="preserve">Provide forward compatibility for future meteorological data types beyond CP1</w:t>
       </w:r>
     </w:p>
-    <w:bookmarkEnd w:id="12"/>
-    <w:bookmarkStart w:id="13" w:name="scope-for-cp1"/>
+    <w:bookmarkEnd w:id="21"/>
+    <w:bookmarkStart w:id="22" w:name="scope-for-cp1"/>
     <w:p>
       <w:pPr>
         <w:pStyle w:val="Heading2"/>
@@ -1074,8 +1372,8 @@
         <w:t xml:space="preserve">SIGMET</w:t>
       </w:r>
     </w:p>
-    <w:bookmarkEnd w:id="13"/>
-    <w:bookmarkStart w:id="16" w:name="Xf5f4da4249c24f823781c872f654179bf90e0b7"/>
+    <w:bookmarkEnd w:id="22"/>
+    <w:bookmarkStart w:id="25" w:name="Xf5f4da4249c24f823781c872f654179bf90e0b7"/>
     <w:p>
       <w:pPr>
         <w:pStyle w:val="Heading2"/>
@@ -1103,7 +1401,7 @@
       <w:r>
         <w:t xml:space="preserve"> </w:t>
       </w:r>
-      <w:hyperlink r:id="rId14">
+      <w:hyperlink r:id="rId23">
         <w:r>
           <w:rPr>
             <w:rStyle w:val="Hyperlink"/>
@@ -1128,7 +1426,7 @@
       <w:r>
         <w:t xml:space="preserve"> </w:t>
       </w:r>
-      <w:hyperlink r:id="rId15">
+      <w:hyperlink r:id="rId24">
         <w:r>
           <w:rPr>
             <w:rStyle w:val="Hyperlink"/>
@@ -1140,8 +1438,47 @@
         <w:t xml:space="preserve">, which is used, for example, by the UK Met Office’s QVA API (Quantitative Volcanic Ash) and is planned to be used by the SADIS API.</w:t>
       </w:r>
     </w:p>
-    <w:bookmarkEnd w:id="16"/>
-    <w:bookmarkStart w:id="17" w:name="authors"/>
+    <w:p>
+      <w:pPr>
+        <w:pStyle w:val="BodyText"/>
+      </w:pPr>
+      <w:r>
+        <w:t xml:space="preserve">The notification metadata in WNM and OGC EDR publish/subscribe is in turn based on</w:t>
+      </w:r>
+      <w:r>
+        <w:t xml:space="preserve"> </w:t>
+      </w:r>
+      <w:hyperlink r:id="rId15">
+        <w:r>
+          <w:rPr>
+            <w:rStyle w:val="Hyperlink"/>
+          </w:rPr>
+          <w:t xml:space="preserve">STAC (SpatioTemporal Assets Catalogs)</w:t>
+        </w:r>
+      </w:hyperlink>
+      <w:r>
+        <w:t xml:space="preserve"> </w:t>
+      </w:r>
+      <w:r>
+        <w:t xml:space="preserve">specification. The JSON structure and property terminology is based on so-called</w:t>
+      </w:r>
+      <w:r>
+        <w:t xml:space="preserve"> </w:t>
+      </w:r>
+      <w:hyperlink r:id="rId16">
+        <w:r>
+          <w:rPr>
+            <w:rStyle w:val="Hyperlink"/>
+          </w:rPr>
+          <w:t xml:space="preserve">STAC Items</w:t>
+        </w:r>
+      </w:hyperlink>
+      <w:r>
+        <w:t xml:space="preserve">.</w:t>
+      </w:r>
+    </w:p>
+    <w:bookmarkEnd w:id="25"/>
+    <w:bookmarkStart w:id="26" w:name="authors"/>
     <w:p>
       <w:pPr>
         <w:pStyle w:val="Heading2"/>
@@ -1181,34 +1518,102 @@
     </w:p>
     <w:p>
       <w:pPr>
-        <w:pStyle w:val="Compact"/>
-        <w:numPr>
-          <w:ilvl w:val="1"/>
+        <w:pStyle w:val="FirstParagraph"/>
+      </w:pPr>
+      <w:r>
+        <w:t xml:space="preserve">Contributions and feedback:</w:t>
+      </w:r>
+    </w:p>
+    <w:p>
+      <w:pPr>
+        <w:pStyle w:val="Compact"/>
+        <w:numPr>
+          <w:ilvl w:val="0"/>
           <w:numId w:val="1009"/>
         </w:numPr>
       </w:pPr>
       <w:r>
-        <w:t xml:space="preserve">Further alignment with AMQP, WNM, and incorporating feedback.</w:t>
-      </w:r>
-    </w:p>
-    <w:p>
-      <w:pPr>
-        <w:pStyle w:val="Compact"/>
-        <w:numPr>
-          <w:ilvl w:val="1"/>
+        <w:t xml:space="preserve">Michal Weis (IBL)</w:t>
+      </w:r>
+    </w:p>
+    <w:p>
+      <w:pPr>
+        <w:pStyle w:val="Compact"/>
+        <w:numPr>
+          <w:ilvl w:val="0"/>
           <w:numId w:val="1009"/>
         </w:numPr>
       </w:pPr>
       <w:r>
-        <w:t xml:space="preserve">Relationship of AMQP properties to IWXXM data model.</w:t>
-      </w:r>
-    </w:p>
-    <w:p>
-      <w:pPr>
-        <w:pStyle w:val="FirstParagraph"/>
-      </w:pPr>
-      <w:r>
-        <w:t xml:space="preserve">Contributions and feedback:</w:t>
+        <w:t xml:space="preserve">Dario di Crescenzo (EUROCONTROL)</w:t>
+      </w:r>
+    </w:p>
+    <w:p>
+      <w:pPr>
+        <w:pStyle w:val="Compact"/>
+        <w:numPr>
+          <w:ilvl w:val="0"/>
+          <w:numId w:val="1009"/>
+        </w:numPr>
+      </w:pPr>
+      <w:r>
+        <w:t xml:space="preserve">Michael Pichler (Austro Control)</w:t>
+      </w:r>
+    </w:p>
+    <w:p>
+      <w:pPr>
+        <w:pStyle w:val="Compact"/>
+        <w:numPr>
+          <w:ilvl w:val="0"/>
+          <w:numId w:val="1009"/>
+        </w:numPr>
+      </w:pPr>
+      <w:r>
+        <w:t xml:space="preserve">Tiaan Wessels (Netsys)</w:t>
+      </w:r>
+    </w:p>
+    <w:p>
+      <w:pPr>
+        <w:pStyle w:val="Compact"/>
+        <w:numPr>
+          <w:ilvl w:val="0"/>
+          <w:numId w:val="1009"/>
+        </w:numPr>
+      </w:pPr>
+      <w:r>
+        <w:t xml:space="preserve">Jürgen Schulze (met.no)</w:t>
+      </w:r>
+    </w:p>
+    <w:p>
+      <w:pPr>
+        <w:pStyle w:val="Compact"/>
+        <w:numPr>
+          <w:ilvl w:val="0"/>
+          <w:numId w:val="1009"/>
+        </w:numPr>
+      </w:pPr>
+      <w:r>
+        <w:t xml:space="preserve">Florian Dobener (DWD)</w:t>
+      </w:r>
+    </w:p>
+    <w:bookmarkEnd w:id="26"/>
+    <w:bookmarkEnd w:id="27"/>
+    <w:bookmarkStart w:id="38" w:name="references"/>
+    <w:p>
+      <w:pPr>
+        <w:pStyle w:val="Heading1"/>
+      </w:pPr>
+      <w:r>
+        <w:rPr>
+          <w:rStyle w:val="SectionNumber"/>
+        </w:rPr>
+        <w:t xml:space="preserve">3</w:t>
+      </w:r>
+      <w:r>
+        <w:tab/>
+      </w:r>
+      <w:r>
+        <w:t xml:space="preserve">References</w:t>
       </w:r>
     </w:p>
     <w:p>
@@ -1219,99 +1624,7 @@
           <w:numId w:val="1010"/>
         </w:numPr>
       </w:pPr>
-      <w:r>
-        <w:t xml:space="preserve">Michal Weis (IBL)</w:t>
-      </w:r>
-    </w:p>
-    <w:p>
-      <w:pPr>
-        <w:pStyle w:val="Compact"/>
-        <w:numPr>
-          <w:ilvl w:val="0"/>
-          <w:numId w:val="1010"/>
-        </w:numPr>
-      </w:pPr>
-      <w:r>
-        <w:t xml:space="preserve">Dario di Crescenzo (EUROCONTROL)</w:t>
-      </w:r>
-    </w:p>
-    <w:p>
-      <w:pPr>
-        <w:pStyle w:val="Compact"/>
-        <w:numPr>
-          <w:ilvl w:val="0"/>
-          <w:numId w:val="1010"/>
-        </w:numPr>
-      </w:pPr>
-      <w:r>
-        <w:t xml:space="preserve">Michael Pichler (Austro Control)</w:t>
-      </w:r>
-    </w:p>
-    <w:p>
-      <w:pPr>
-        <w:pStyle w:val="Compact"/>
-        <w:numPr>
-          <w:ilvl w:val="0"/>
-          <w:numId w:val="1010"/>
-        </w:numPr>
-      </w:pPr>
-      <w:r>
-        <w:t xml:space="preserve">Tiaan Wessels (Netsys)</w:t>
-      </w:r>
-    </w:p>
-    <w:p>
-      <w:pPr>
-        <w:pStyle w:val="Compact"/>
-        <w:numPr>
-          <w:ilvl w:val="0"/>
-          <w:numId w:val="1010"/>
-        </w:numPr>
-      </w:pPr>
-      <w:r>
-        <w:t xml:space="preserve">Jürgen Schulze (met.no)</w:t>
-      </w:r>
-    </w:p>
-    <w:p>
-      <w:pPr>
-        <w:pStyle w:val="Compact"/>
-        <w:numPr>
-          <w:ilvl w:val="0"/>
-          <w:numId w:val="1010"/>
-        </w:numPr>
-      </w:pPr>
-      <w:r>
-        <w:t xml:space="preserve">Florian Dobener (DWD)</w:t>
-      </w:r>
-    </w:p>
-    <w:bookmarkEnd w:id="17"/>
-    <w:bookmarkEnd w:id="18"/>
-    <w:bookmarkStart w:id="29" w:name="references"/>
-    <w:p>
-      <w:pPr>
-        <w:pStyle w:val="Heading1"/>
-      </w:pPr>
-      <w:r>
-        <w:rPr>
-          <w:rStyle w:val="SectionNumber"/>
-        </w:rPr>
-        <w:t xml:space="preserve">3</w:t>
-      </w:r>
-      <w:r>
-        <w:tab/>
-      </w:r>
-      <w:r>
-        <w:t xml:space="preserve">References</w:t>
-      </w:r>
-    </w:p>
-    <w:p>
-      <w:pPr>
-        <w:pStyle w:val="Compact"/>
-        <w:numPr>
-          <w:ilvl w:val="0"/>
-          <w:numId w:val="1011"/>
-        </w:numPr>
-      </w:pPr>
-      <w:hyperlink r:id="rId19">
+      <w:hyperlink r:id="rId28">
         <w:r>
           <w:rPr>
             <w:rStyle w:val="Hyperlink"/>
@@ -1325,10 +1638,10 @@
         <w:pStyle w:val="Compact"/>
         <w:numPr>
           <w:ilvl w:val="0"/>
-          <w:numId w:val="1011"/>
-        </w:numPr>
-      </w:pPr>
-      <w:hyperlink r:id="rId20">
+          <w:numId w:val="1010"/>
+        </w:numPr>
+      </w:pPr>
+      <w:hyperlink r:id="rId29">
         <w:r>
           <w:rPr>
             <w:rStyle w:val="Hyperlink"/>
@@ -1342,10 +1655,10 @@
         <w:pStyle w:val="Compact"/>
         <w:numPr>
           <w:ilvl w:val="0"/>
-          <w:numId w:val="1011"/>
-        </w:numPr>
-      </w:pPr>
-      <w:hyperlink r:id="rId21">
+          <w:numId w:val="1010"/>
+        </w:numPr>
+      </w:pPr>
+      <w:hyperlink r:id="rId30">
         <w:r>
           <w:rPr>
             <w:rStyle w:val="Hyperlink"/>
@@ -1359,10 +1672,10 @@
         <w:pStyle w:val="Compact"/>
         <w:numPr>
           <w:ilvl w:val="0"/>
-          <w:numId w:val="1011"/>
-        </w:numPr>
-      </w:pPr>
-      <w:hyperlink r:id="rId22">
+          <w:numId w:val="1010"/>
+        </w:numPr>
+      </w:pPr>
+      <w:hyperlink r:id="rId31">
         <w:r>
           <w:rPr>
             <w:rStyle w:val="Hyperlink"/>
@@ -1376,10 +1689,10 @@
         <w:pStyle w:val="Compact"/>
         <w:numPr>
           <w:ilvl w:val="0"/>
-          <w:numId w:val="1011"/>
-        </w:numPr>
-      </w:pPr>
-      <w:hyperlink r:id="rId23">
+          <w:numId w:val="1010"/>
+        </w:numPr>
+      </w:pPr>
+      <w:hyperlink r:id="rId32">
         <w:r>
           <w:rPr>
             <w:rStyle w:val="Hyperlink"/>
@@ -1393,10 +1706,10 @@
         <w:pStyle w:val="Compact"/>
         <w:numPr>
           <w:ilvl w:val="0"/>
-          <w:numId w:val="1011"/>
-        </w:numPr>
-      </w:pPr>
-      <w:hyperlink r:id="rId24">
+          <w:numId w:val="1010"/>
+        </w:numPr>
+      </w:pPr>
+      <w:hyperlink r:id="rId33">
         <w:r>
           <w:rPr>
             <w:rStyle w:val="Hyperlink"/>
@@ -1410,10 +1723,10 @@
         <w:pStyle w:val="Compact"/>
         <w:numPr>
           <w:ilvl w:val="0"/>
-          <w:numId w:val="1011"/>
-        </w:numPr>
-      </w:pPr>
-      <w:hyperlink r:id="rId15">
+          <w:numId w:val="1010"/>
+        </w:numPr>
+      </w:pPr>
+      <w:hyperlink r:id="rId24">
         <w:r>
           <w:rPr>
             <w:rStyle w:val="Hyperlink"/>
@@ -1427,10 +1740,10 @@
         <w:pStyle w:val="Compact"/>
         <w:numPr>
           <w:ilvl w:val="0"/>
-          <w:numId w:val="1011"/>
-        </w:numPr>
-      </w:pPr>
-      <w:hyperlink r:id="rId25">
+          <w:numId w:val="1010"/>
+        </w:numPr>
+      </w:pPr>
+      <w:hyperlink r:id="rId34">
         <w:r>
           <w:rPr>
             <w:rStyle w:val="Hyperlink"/>
@@ -1444,10 +1757,10 @@
         <w:pStyle w:val="Compact"/>
         <w:numPr>
           <w:ilvl w:val="0"/>
-          <w:numId w:val="1011"/>
-        </w:numPr>
-      </w:pPr>
-      <w:hyperlink r:id="rId26">
+          <w:numId w:val="1010"/>
+        </w:numPr>
+      </w:pPr>
+      <w:hyperlink r:id="rId35">
         <w:r>
           <w:rPr>
             <w:rStyle w:val="Hyperlink"/>
@@ -1461,10 +1774,10 @@
         <w:pStyle w:val="Compact"/>
         <w:numPr>
           <w:ilvl w:val="0"/>
-          <w:numId w:val="1011"/>
-        </w:numPr>
-      </w:pPr>
-      <w:hyperlink r:id="rId14">
+          <w:numId w:val="1010"/>
+        </w:numPr>
+      </w:pPr>
+      <w:hyperlink r:id="rId23">
         <w:r>
           <w:rPr>
             <w:rStyle w:val="Hyperlink"/>
@@ -1478,10 +1791,44 @@
         <w:pStyle w:val="Compact"/>
         <w:numPr>
           <w:ilvl w:val="0"/>
-          <w:numId w:val="1011"/>
-        </w:numPr>
-      </w:pPr>
-      <w:hyperlink r:id="rId27">
+          <w:numId w:val="1010"/>
+        </w:numPr>
+      </w:pPr>
+      <w:hyperlink r:id="rId15">
+        <w:r>
+          <w:rPr>
+            <w:rStyle w:val="Hyperlink"/>
+          </w:rPr>
+          <w:t xml:space="preserve">STAC (SpatioTemporal Assets Catalogs)</w:t>
+        </w:r>
+      </w:hyperlink>
+    </w:p>
+    <w:p>
+      <w:pPr>
+        <w:pStyle w:val="Compact"/>
+        <w:numPr>
+          <w:ilvl w:val="0"/>
+          <w:numId w:val="1010"/>
+        </w:numPr>
+      </w:pPr>
+      <w:hyperlink r:id="rId16">
+        <w:r>
+          <w:rPr>
+            <w:rStyle w:val="Hyperlink"/>
+          </w:rPr>
+          <w:t xml:space="preserve">STAC Item</w:t>
+        </w:r>
+      </w:hyperlink>
+    </w:p>
+    <w:p>
+      <w:pPr>
+        <w:pStyle w:val="Compact"/>
+        <w:numPr>
+          <w:ilvl w:val="0"/>
+          <w:numId w:val="1010"/>
+        </w:numPr>
+      </w:pPr>
+      <w:hyperlink r:id="rId36">
         <w:r>
           <w:rPr>
             <w:rStyle w:val="Hyperlink"/>
@@ -1495,10 +1842,10 @@
         <w:pStyle w:val="Compact"/>
         <w:numPr>
           <w:ilvl w:val="0"/>
-          <w:numId w:val="1011"/>
-        </w:numPr>
-      </w:pPr>
-      <w:hyperlink r:id="rId28">
+          <w:numId w:val="1010"/>
+        </w:numPr>
+      </w:pPr>
+      <w:hyperlink r:id="rId37">
         <w:r>
           <w:rPr>
             <w:rStyle w:val="Hyperlink"/>
@@ -1507,8 +1854,8 @@
         </w:r>
       </w:hyperlink>
     </w:p>
-    <w:bookmarkEnd w:id="29"/>
-    <w:bookmarkStart w:id="30" w:name="amqp-1.0-message-structure"/>
+    <w:bookmarkEnd w:id="38"/>
+    <w:bookmarkStart w:id="39" w:name="amqp-1.0-message-structure"/>
     <w:p>
       <w:pPr>
         <w:pStyle w:val="Heading1"/>
@@ -1539,7 +1886,7 @@
         <w:pStyle w:val="Compact"/>
         <w:numPr>
           <w:ilvl w:val="0"/>
-          <w:numId w:val="1012"/>
+          <w:numId w:val="1011"/>
         </w:numPr>
       </w:pPr>
       <w:r>
@@ -1561,7 +1908,7 @@
         <w:pStyle w:val="Compact"/>
         <w:numPr>
           <w:ilvl w:val="0"/>
-          <w:numId w:val="1012"/>
+          <w:numId w:val="1011"/>
         </w:numPr>
       </w:pPr>
       <w:r>
@@ -1583,7 +1930,7 @@
         <w:pStyle w:val="Compact"/>
         <w:numPr>
           <w:ilvl w:val="0"/>
-          <w:numId w:val="1012"/>
+          <w:numId w:val="1011"/>
         </w:numPr>
       </w:pPr>
       <w:r>
@@ -1605,7 +1952,7 @@
         <w:pStyle w:val="Compact"/>
         <w:numPr>
           <w:ilvl w:val="0"/>
-          <w:numId w:val="1012"/>
+          <w:numId w:val="1011"/>
         </w:numPr>
       </w:pPr>
       <w:r>
@@ -1627,7 +1974,7 @@
         <w:pStyle w:val="Compact"/>
         <w:numPr>
           <w:ilvl w:val="0"/>
-          <w:numId w:val="1012"/>
+          <w:numId w:val="1011"/>
         </w:numPr>
       </w:pPr>
       <w:r>
@@ -1644,8 +1991,8 @@
         <w:t xml:space="preserve">- The actual data (IWXXM XML).</w:t>
       </w:r>
     </w:p>
-    <w:bookmarkEnd w:id="30"/>
-    <w:bookmarkStart w:id="39" w:name="message-addressing"/>
+    <w:bookmarkEnd w:id="39"/>
+    <w:bookmarkStart w:id="48" w:name="message-addressing"/>
     <w:p>
       <w:pPr>
         <w:pStyle w:val="Heading1"/>
@@ -1663,7 +2010,7 @@
         <w:t xml:space="preserve">Message Addressing</w:t>
       </w:r>
     </w:p>
-    <w:bookmarkStart w:id="32" w:name="address-structure"/>
+    <w:bookmarkStart w:id="41" w:name="address-structure"/>
     <w:p>
       <w:pPr>
         <w:pStyle w:val="Heading2"/>
@@ -1691,7 +2038,7 @@
       <w:r>
         <w:t xml:space="preserve"> </w:t>
       </w:r>
-      <w:hyperlink r:id="rId31">
+      <w:hyperlink r:id="rId40">
         <w:r>
           <w:rPr>
             <w:rStyle w:val="Hyperlink"/>
@@ -1750,7 +2097,7 @@
         <w:pStyle w:val="Compact"/>
         <w:numPr>
           <w:ilvl w:val="0"/>
-          <w:numId w:val="1013"/>
+          <w:numId w:val="1012"/>
         </w:numPr>
       </w:pPr>
       <w:r>
@@ -1771,7 +2118,7 @@
         <w:pStyle w:val="Compact"/>
         <w:numPr>
           <w:ilvl w:val="0"/>
-          <w:numId w:val="1013"/>
+          <w:numId w:val="1012"/>
         </w:numPr>
       </w:pPr>
       <w:r>
@@ -1792,7 +2139,7 @@
         <w:pStyle w:val="Compact"/>
         <w:numPr>
           <w:ilvl w:val="0"/>
-          <w:numId w:val="1013"/>
+          <w:numId w:val="1012"/>
         </w:numPr>
       </w:pPr>
       <w:r>
@@ -1808,8 +2155,8 @@
         <w:t xml:space="preserve">- for SIGMET reports</w:t>
       </w:r>
     </w:p>
-    <w:bookmarkEnd w:id="32"/>
-    <w:bookmarkStart w:id="33" w:name="examples"/>
+    <w:bookmarkEnd w:id="41"/>
+    <w:bookmarkStart w:id="42" w:name="examples"/>
     <w:p>
       <w:pPr>
         <w:pStyle w:val="Heading2"/>
@@ -1856,8 +2203,8 @@
         <w:t xml:space="preserve">weather.aviation.sigmet</w:t>
       </w:r>
     </w:p>
-    <w:bookmarkEnd w:id="33"/>
-    <w:bookmarkStart w:id="38" w:name="wildcard-addresses-in-subscriptions"/>
+    <w:bookmarkEnd w:id="42"/>
+    <w:bookmarkStart w:id="47" w:name="wildcard-addresses-in-subscriptions"/>
     <w:p>
       <w:pPr>
         <w:pStyle w:val="Heading2"/>
@@ -1916,7 +2263,7 @@
         <w:pStyle w:val="Compact"/>
         <w:numPr>
           <w:ilvl w:val="0"/>
-          <w:numId w:val="1014"/>
+          <w:numId w:val="1013"/>
         </w:numPr>
       </w:pPr>
       <w:r>
@@ -1937,7 +2284,7 @@
         <w:pStyle w:val="Compact"/>
         <w:numPr>
           <w:ilvl w:val="0"/>
-          <w:numId w:val="1014"/>
+          <w:numId w:val="1013"/>
         </w:numPr>
       </w:pPr>
       <w:r>
@@ -1994,7 +2341,7 @@
         <w:t xml:space="preserve">#.metar               # Subscribe to METAR and SPECI</w:t>
       </w:r>
     </w:p>
-    <w:bookmarkStart w:id="37" w:name="broker-compatibility"/>
+    <w:bookmarkStart w:id="46" w:name="broker-compatibility"/>
     <w:p>
       <w:pPr>
         <w:pStyle w:val="Heading3"/>
@@ -2020,7 +2367,7 @@
         <w:t xml:space="preserve">Different AMQP 1.0 brokers implement wildcard support with varying levels of compatibility:</w:t>
       </w:r>
     </w:p>
-    <w:bookmarkStart w:id="34" w:name="apache-activemq-artemis"/>
+    <w:bookmarkStart w:id="43" w:name="apache-activemq-artemis"/>
     <w:p>
       <w:pPr>
         <w:pStyle w:val="Heading4"/>
@@ -2043,11 +2390,84 @@
         <w:pStyle w:val="Compact"/>
         <w:numPr>
           <w:ilvl w:val="0"/>
+          <w:numId w:val="1014"/>
+        </w:numPr>
+      </w:pPr>
+      <w:r>
+        <w:t xml:space="preserve">Full wildcard support using</w:t>
+      </w:r>
+      <w:r>
+        <w:t xml:space="preserve"> </w:t>
+      </w:r>
+      <w:r>
+        <w:rPr>
+          <w:rStyle w:val="VerbatimChar"/>
+        </w:rPr>
+        <w:t xml:space="preserve">*</w:t>
+      </w:r>
+      <w:r>
+        <w:t xml:space="preserve"> </w:t>
+      </w:r>
+      <w:r>
+        <w:t xml:space="preserve">and</w:t>
+      </w:r>
+      <w:r>
+        <w:t xml:space="preserve"> </w:t>
+      </w:r>
+      <w:r>
+        <w:rPr>
+          <w:rStyle w:val="VerbatimChar"/>
+        </w:rPr>
+        <w:t xml:space="preserve">#</w:t>
+      </w:r>
+      <w:r>
+        <w:t xml:space="preserve"> </w:t>
+      </w:r>
+      <w:r>
+        <w:t xml:space="preserve">characters</w:t>
+      </w:r>
+    </w:p>
+    <w:p>
+      <w:pPr>
+        <w:pStyle w:val="Compact"/>
+        <w:numPr>
+          <w:ilvl w:val="0"/>
+          <w:numId w:val="1014"/>
+        </w:numPr>
+      </w:pPr>
+      <w:r>
+        <w:t xml:space="preserve">Wildcards work with both queues and topics</w:t>
+      </w:r>
+    </w:p>
+    <w:bookmarkEnd w:id="43"/>
+    <w:bookmarkStart w:id="44" w:name="apache-qpid-proton"/>
+    <w:p>
+      <w:pPr>
+        <w:pStyle w:val="Heading4"/>
+      </w:pPr>
+      <w:r>
+        <w:rPr>
+          <w:rStyle w:val="SectionNumber"/>
+        </w:rPr>
+        <w:t xml:space="preserve">5.3.1.2</w:t>
+      </w:r>
+      <w:r>
+        <w:tab/>
+      </w:r>
+      <w:r>
+        <w:t xml:space="preserve">Apache Qpid Proton</w:t>
+      </w:r>
+    </w:p>
+    <w:p>
+      <w:pPr>
+        <w:pStyle w:val="Compact"/>
+        <w:numPr>
+          <w:ilvl w:val="0"/>
           <w:numId w:val="1015"/>
         </w:numPr>
       </w:pPr>
       <w:r>
-        <w:t xml:space="preserve">Full wildcard support using</w:t>
+        <w:t xml:space="preserve">Supports both</w:t>
       </w:r>
       <w:r>
         <w:t xml:space="preserve"> </w:t>
@@ -2077,23 +2497,11 @@
         <w:t xml:space="preserve"> </w:t>
       </w:r>
       <w:r>
-        <w:t xml:space="preserve">characters</w:t>
-      </w:r>
-    </w:p>
-    <w:p>
-      <w:pPr>
-        <w:pStyle w:val="Compact"/>
-        <w:numPr>
-          <w:ilvl w:val="0"/>
-          <w:numId w:val="1015"/>
-        </w:numPr>
-      </w:pPr>
-      <w:r>
-        <w:t xml:space="preserve">Wildcards work with both queues and topics</w:t>
-      </w:r>
-    </w:p>
-    <w:bookmarkEnd w:id="34"/>
-    <w:bookmarkStart w:id="35" w:name="apache-qpid-proton"/>
+        <w:t xml:space="preserve">wildcards</w:t>
+      </w:r>
+    </w:p>
+    <w:bookmarkEnd w:id="44"/>
+    <w:bookmarkStart w:id="45" w:name="rabbitmq-with-amqp-1.0-plugin"/>
     <w:p>
       <w:pPr>
         <w:pStyle w:val="Heading4"/>
@@ -2102,13 +2510,13 @@
         <w:rPr>
           <w:rStyle w:val="SectionNumber"/>
         </w:rPr>
-        <w:t xml:space="preserve">5.3.1.2</w:t>
+        <w:t xml:space="preserve">5.3.1.3</w:t>
       </w:r>
       <w:r>
         <w:tab/>
       </w:r>
       <w:r>
-        <w:t xml:space="preserve">Apache Qpid Proton</w:t>
+        <w:t xml:space="preserve">RabbitMQ (with AMQP 1.0 plugin)</w:t>
       </w:r>
     </w:p>
     <w:p>
@@ -2120,7 +2528,7 @@
         </w:numPr>
       </w:pPr>
       <w:r>
-        <w:t xml:space="preserve">Supports both</w:t>
+        <w:t xml:space="preserve">There is some support for</w:t>
       </w:r>
       <w:r>
         <w:t xml:space="preserve"> </w:t>
@@ -2146,30 +2554,80 @@
         </w:rPr>
         <w:t xml:space="preserve">#</w:t>
       </w:r>
-      <w:r>
-        <w:t xml:space="preserve"> </w:t>
-      </w:r>
-      <w:r>
-        <w:t xml:space="preserve">wildcards</w:t>
-      </w:r>
-    </w:p>
-    <w:bookmarkEnd w:id="35"/>
-    <w:bookmarkStart w:id="36" w:name="rabbitmq-with-amqp-1.0-plugin"/>
-    <w:p>
-      <w:pPr>
-        <w:pStyle w:val="Heading4"/>
+    </w:p>
+    <w:p>
+      <w:pPr>
+        <w:pStyle w:val="Compact"/>
+        <w:numPr>
+          <w:ilvl w:val="0"/>
+          <w:numId w:val="1016"/>
+        </w:numPr>
+      </w:pPr>
+      <w:r>
+        <w:t xml:space="preserve">RabbitMQ supports wildcards for routing from topic exchanges to queues. It does not, however, allow for automatic creation of queues from a topic. The users would need to create a queue and its binding themselves.</w:t>
+      </w:r>
+    </w:p>
+    <w:bookmarkEnd w:id="45"/>
+    <w:bookmarkEnd w:id="46"/>
+    <w:bookmarkEnd w:id="47"/>
+    <w:bookmarkEnd w:id="48"/>
+    <w:bookmarkStart w:id="50" w:name="amqp-transport-header"/>
+    <w:p>
+      <w:pPr>
+        <w:pStyle w:val="Heading1"/>
       </w:pPr>
       <w:r>
         <w:rPr>
           <w:rStyle w:val="SectionNumber"/>
         </w:rPr>
-        <w:t xml:space="preserve">5.3.1.3</w:t>
+        <w:t xml:space="preserve">6</w:t>
       </w:r>
       <w:r>
         <w:tab/>
       </w:r>
       <w:r>
-        <w:t xml:space="preserve">RabbitMQ (with AMQP 1.0 plugin)</w:t>
+        <w:t xml:space="preserve">AMQP Transport Header</w:t>
+      </w:r>
+    </w:p>
+    <w:bookmarkStart w:id="49" w:name="priority"/>
+    <w:p>
+      <w:pPr>
+        <w:pStyle w:val="Heading2"/>
+      </w:pPr>
+      <w:r>
+        <w:rPr>
+          <w:rStyle w:val="SectionNumber"/>
+        </w:rPr>
+        <w:t xml:space="preserve">6.1</w:t>
+      </w:r>
+      <w:r>
+        <w:tab/>
+      </w:r>
+      <w:r>
+        <w:t xml:space="preserve">Priority</w:t>
+      </w:r>
+    </w:p>
+    <w:p>
+      <w:pPr>
+        <w:pStyle w:val="FirstParagraph"/>
+      </w:pPr>
+      <w:r>
+        <w:t xml:space="preserve">The</w:t>
+      </w:r>
+      <w:r>
+        <w:t xml:space="preserve"> </w:t>
+      </w:r>
+      <w:r>
+        <w:rPr>
+          <w:rStyle w:val="VerbatimChar"/>
+        </w:rPr>
+        <w:t xml:space="preserve">priority</w:t>
+      </w:r>
+      <w:r>
+        <w:t xml:space="preserve"> </w:t>
+      </w:r>
+      <w:r>
+        <w:t xml:space="preserve">field (0-9, where 9 is highest) SHALL be set according to the operational importance. For this version of the specification the exact priorities are not defined, however:</w:t>
       </w:r>
     </w:p>
     <w:p>
@@ -2181,31 +2639,7 @@
         </w:numPr>
       </w:pPr>
       <w:r>
-        <w:t xml:space="preserve">There is some support for</w:t>
-      </w:r>
-      <w:r>
-        <w:t xml:space="preserve"> </w:t>
-      </w:r>
-      <w:r>
-        <w:rPr>
-          <w:rStyle w:val="VerbatimChar"/>
-        </w:rPr>
-        <w:t xml:space="preserve">*</w:t>
-      </w:r>
-      <w:r>
-        <w:t xml:space="preserve"> </w:t>
-      </w:r>
-      <w:r>
-        <w:t xml:space="preserve">and</w:t>
-      </w:r>
-      <w:r>
-        <w:t xml:space="preserve"> </w:t>
-      </w:r>
-      <w:r>
-        <w:rPr>
-          <w:rStyle w:val="VerbatimChar"/>
-        </w:rPr>
-        <w:t xml:space="preserve">#</w:t>
+        <w:t xml:space="preserve">SPECI should have higher priority than METAR</w:t>
       </w:r>
     </w:p>
     <w:p>
@@ -2217,93 +2651,6 @@
         </w:numPr>
       </w:pPr>
       <w:r>
-        <w:t xml:space="preserve">RabbitMQ supports wildcards for routing from topic exchanges to queues. It does not, however, allow for automatic creation of queues from a topic. The users would need to create a queue and its binding themselves.</w:t>
-      </w:r>
-    </w:p>
-    <w:bookmarkEnd w:id="36"/>
-    <w:bookmarkEnd w:id="37"/>
-    <w:bookmarkEnd w:id="38"/>
-    <w:bookmarkEnd w:id="39"/>
-    <w:bookmarkStart w:id="41" w:name="amqp-transport-header"/>
-    <w:p>
-      <w:pPr>
-        <w:pStyle w:val="Heading1"/>
-      </w:pPr>
-      <w:r>
-        <w:rPr>
-          <w:rStyle w:val="SectionNumber"/>
-        </w:rPr>
-        <w:t xml:space="preserve">6</w:t>
-      </w:r>
-      <w:r>
-        <w:tab/>
-      </w:r>
-      <w:r>
-        <w:t xml:space="preserve">AMQP Transport Header</w:t>
-      </w:r>
-    </w:p>
-    <w:bookmarkStart w:id="40" w:name="priority"/>
-    <w:p>
-      <w:pPr>
-        <w:pStyle w:val="Heading2"/>
-      </w:pPr>
-      <w:r>
-        <w:rPr>
-          <w:rStyle w:val="SectionNumber"/>
-        </w:rPr>
-        <w:t xml:space="preserve">6.1</w:t>
-      </w:r>
-      <w:r>
-        <w:tab/>
-      </w:r>
-      <w:r>
-        <w:t xml:space="preserve">Priority</w:t>
-      </w:r>
-    </w:p>
-    <w:p>
-      <w:pPr>
-        <w:pStyle w:val="FirstParagraph"/>
-      </w:pPr>
-      <w:r>
-        <w:t xml:space="preserve">The</w:t>
-      </w:r>
-      <w:r>
-        <w:t xml:space="preserve"> </w:t>
-      </w:r>
-      <w:r>
-        <w:rPr>
-          <w:rStyle w:val="VerbatimChar"/>
-        </w:rPr>
-        <w:t xml:space="preserve">priority</w:t>
-      </w:r>
-      <w:r>
-        <w:t xml:space="preserve"> </w:t>
-      </w:r>
-      <w:r>
-        <w:t xml:space="preserve">field (0-9, where 9 is highest) SHALL be set according to the operational importance. For this version of the specification the exact priorities are not defined, however:</w:t>
-      </w:r>
-    </w:p>
-    <w:p>
-      <w:pPr>
-        <w:pStyle w:val="Compact"/>
-        <w:numPr>
-          <w:ilvl w:val="0"/>
-          <w:numId w:val="1018"/>
-        </w:numPr>
-      </w:pPr>
-      <w:r>
-        <w:t xml:space="preserve">SPECI should have higher priority than METAR</w:t>
-      </w:r>
-    </w:p>
-    <w:p>
-      <w:pPr>
-        <w:pStyle w:val="Compact"/>
-        <w:numPr>
-          <w:ilvl w:val="0"/>
-          <w:numId w:val="1018"/>
-        </w:numPr>
-      </w:pPr>
-      <w:r>
         <w:t xml:space="preserve">TAF amendments should have higher priority than TAF</w:t>
       </w:r>
     </w:p>
@@ -2312,7 +2659,7 @@
         <w:pStyle w:val="Compact"/>
         <w:numPr>
           <w:ilvl w:val="0"/>
-          <w:numId w:val="1018"/>
+          <w:numId w:val="1017"/>
         </w:numPr>
       </w:pPr>
       <w:r>
@@ -2552,9 +2899,9 @@
         </w:tc>
       </w:tr>
     </w:tbl>
-    <w:bookmarkEnd w:id="40"/>
-    <w:bookmarkEnd w:id="41"/>
-    <w:bookmarkStart w:id="50" w:name="amqp-message-properties"/>
+    <w:bookmarkEnd w:id="49"/>
+    <w:bookmarkEnd w:id="50"/>
+    <w:bookmarkStart w:id="59" w:name="amqp-message-properties"/>
     <w:p>
       <w:pPr>
         <w:pStyle w:val="Heading1"/>
@@ -2582,7 +2929,7 @@
       <w:r>
         <w:t xml:space="preserve"> </w:t>
       </w:r>
-      <w:hyperlink r:id="rId23">
+      <w:hyperlink r:id="rId32">
         <w:r>
           <w:rPr>
             <w:rStyle w:val="Hyperlink"/>
@@ -2599,7 +2946,7 @@
         <w:pStyle w:val="Compact"/>
         <w:numPr>
           <w:ilvl w:val="0"/>
-          <w:numId w:val="1019"/>
+          <w:numId w:val="1018"/>
         </w:numPr>
       </w:pPr>
       <w:r>
@@ -2608,7 +2955,7 @@
       <w:r>
         <w:t xml:space="preserve"> </w:t>
       </w:r>
-      <w:hyperlink r:id="rId42">
+      <w:hyperlink r:id="rId51">
         <w:r>
           <w:rPr>
             <w:rStyle w:val="Hyperlink"/>
@@ -2625,7 +2972,7 @@
         <w:pStyle w:val="Compact"/>
         <w:numPr>
           <w:ilvl w:val="0"/>
-          <w:numId w:val="1019"/>
+          <w:numId w:val="1018"/>
         </w:numPr>
       </w:pPr>
       <w:r>
@@ -2634,7 +2981,7 @@
       <w:r>
         <w:t xml:space="preserve"> </w:t>
       </w:r>
-      <w:hyperlink r:id="rId43">
+      <w:hyperlink r:id="rId52">
         <w:r>
           <w:rPr>
             <w:rStyle w:val="Hyperlink"/>
@@ -2649,7 +2996,7 @@
         <w:t xml:space="preserve">for more details.</w:t>
       </w:r>
     </w:p>
-    <w:bookmarkStart w:id="44" w:name="subject-mandatory"/>
+    <w:bookmarkStart w:id="53" w:name="subject-mandatory"/>
     <w:p>
       <w:pPr>
         <w:pStyle w:val="Heading2"/>
@@ -2755,8 +3102,8 @@
         <w:t xml:space="preserve">string should hold the report type (METAR, SPECI, TAF, SIGMET), aerodrome or airspace ICAO code, issue time of the report, and so on. However, this created a duplicate identification and filtering mechanism competing with the application properties. Application properties, along with the SQL-like filter expressions, are much better suited for filtering purposes compared to wildcard patterns applied to subject strings.</w:t>
       </w:r>
     </w:p>
-    <w:bookmarkEnd w:id="44"/>
-    <w:bookmarkStart w:id="45" w:name="content-type-mandatory"/>
+    <w:bookmarkEnd w:id="53"/>
+    <w:bookmarkStart w:id="54" w:name="content-type-mandatory"/>
     <w:p>
       <w:pPr>
         <w:pStyle w:val="Heading2"/>
@@ -2797,8 +3144,8 @@
         <w:t xml:space="preserve">for the IWXXM XML data.</w:t>
       </w:r>
     </w:p>
-    <w:bookmarkEnd w:id="45"/>
-    <w:bookmarkStart w:id="46" w:name="content-encoding-conditional"/>
+    <w:bookmarkEnd w:id="54"/>
+    <w:bookmarkStart w:id="55" w:name="content-encoding-conditional"/>
     <w:p>
       <w:pPr>
         <w:pStyle w:val="Heading2"/>
@@ -2867,7 +3214,7 @@
         <w:pStyle w:val="Compact"/>
         <w:numPr>
           <w:ilvl w:val="0"/>
-          <w:numId w:val="1020"/>
+          <w:numId w:val="1019"/>
         </w:numPr>
       </w:pPr>
       <w:r>
@@ -2903,7 +3250,7 @@
         <w:pStyle w:val="Compact"/>
         <w:numPr>
           <w:ilvl w:val="0"/>
-          <w:numId w:val="1020"/>
+          <w:numId w:val="1019"/>
         </w:numPr>
       </w:pPr>
       <w:r>
@@ -2919,8 +3266,8 @@
         <w:t xml:space="preserve">- for uncompressed data (default if omitted).</w:t>
       </w:r>
     </w:p>
-    <w:bookmarkEnd w:id="46"/>
-    <w:bookmarkStart w:id="48" w:name="absolute-expiry-time-optional"/>
+    <w:bookmarkEnd w:id="55"/>
+    <w:bookmarkStart w:id="57" w:name="absolute-expiry-time-optional"/>
     <w:p>
       <w:pPr>
         <w:pStyle w:val="Heading2"/>
@@ -2948,7 +3295,7 @@
       <w:r>
         <w:t xml:space="preserve"> </w:t>
       </w:r>
-      <w:hyperlink r:id="rId47">
+      <w:hyperlink r:id="rId56">
         <w:r>
           <w:rPr>
             <w:rStyle w:val="Hyperlink"/>
@@ -3114,7 +3461,7 @@
         <w:pStyle w:val="Compact"/>
         <w:numPr>
           <w:ilvl w:val="0"/>
-          <w:numId w:val="1021"/>
+          <w:numId w:val="1020"/>
         </w:numPr>
       </w:pPr>
       <w:r>
@@ -3126,7 +3473,7 @@
         <w:pStyle w:val="Compact"/>
         <w:numPr>
           <w:ilvl w:val="0"/>
-          <w:numId w:val="1021"/>
+          <w:numId w:val="1020"/>
         </w:numPr>
       </w:pPr>
       <w:r>
@@ -3164,7 +3511,7 @@
         <w:pStyle w:val="Compact"/>
         <w:numPr>
           <w:ilvl w:val="0"/>
-          <w:numId w:val="1022"/>
+          <w:numId w:val="1021"/>
         </w:numPr>
       </w:pPr>
       <w:r>
@@ -3176,15 +3523,15 @@
         <w:pStyle w:val="Compact"/>
         <w:numPr>
           <w:ilvl w:val="0"/>
-          <w:numId w:val="1022"/>
+          <w:numId w:val="1021"/>
         </w:numPr>
       </w:pPr>
       <w:r>
         <w:t xml:space="preserve">Another client might be a climatological database that needs all the reports regardless of age. In this case loosing observations due to a 3h communication outage does not seem reasonable.</w:t>
       </w:r>
     </w:p>
-    <w:bookmarkEnd w:id="48"/>
-    <w:bookmarkStart w:id="49" w:name="creation-time-optional"/>
+    <w:bookmarkEnd w:id="57"/>
+    <w:bookmarkStart w:id="58" w:name="creation-time-optional"/>
     <w:p>
       <w:pPr>
         <w:pStyle w:val="Heading2"/>
@@ -3225,9 +3572,9 @@
         <w:t xml:space="preserve">calculation in some brokers.</w:t>
       </w:r>
     </w:p>
-    <w:bookmarkEnd w:id="49"/>
-    <w:bookmarkEnd w:id="50"/>
-    <w:bookmarkStart w:id="72" w:name="amqp-application-properties"/>
+    <w:bookmarkEnd w:id="58"/>
+    <w:bookmarkEnd w:id="59"/>
+    <w:bookmarkStart w:id="81" w:name="amqp-application-properties"/>
     <w:p>
       <w:pPr>
         <w:pStyle w:val="Heading1"/>
@@ -3255,7 +3602,7 @@
       <w:r>
         <w:t xml:space="preserve"> </w:t>
       </w:r>
-      <w:hyperlink r:id="rId25">
+      <w:hyperlink r:id="rId34">
         <w:r>
           <w:rPr>
             <w:rStyle w:val="Hyperlink"/>
@@ -3269,7 +3616,7 @@
       <w:r>
         <w:t xml:space="preserve"> </w:t>
       </w:r>
-      <w:hyperlink r:id="rId51">
+      <w:hyperlink r:id="rId60">
         <w:r>
           <w:rPr>
             <w:rStyle w:val="Hyperlink"/>
@@ -3297,7 +3644,7 @@
         <w:pStyle w:val="Compact"/>
         <w:numPr>
           <w:ilvl w:val="0"/>
-          <w:numId w:val="1023"/>
+          <w:numId w:val="1022"/>
         </w:numPr>
       </w:pPr>
       <w:r>
@@ -3316,7 +3663,7 @@
         <w:pStyle w:val="Compact"/>
         <w:numPr>
           <w:ilvl w:val="0"/>
-          <w:numId w:val="1023"/>
+          <w:numId w:val="1022"/>
         </w:numPr>
       </w:pPr>
       <w:r>
@@ -3335,7 +3682,7 @@
         <w:pStyle w:val="Compact"/>
         <w:numPr>
           <w:ilvl w:val="0"/>
-          <w:numId w:val="1023"/>
+          <w:numId w:val="1022"/>
         </w:numPr>
       </w:pPr>
       <w:r>
@@ -3403,7 +3750,7 @@
         <w:pStyle w:val="Compact"/>
         <w:numPr>
           <w:ilvl w:val="0"/>
-          <w:numId w:val="1024"/>
+          <w:numId w:val="1023"/>
         </w:numPr>
       </w:pPr>
       <w:r>
@@ -3424,7 +3771,7 @@
       <w:r>
         <w:t xml:space="preserve">object in WNM is only due to the WIS 2.0 notification message conforming to the GeoJSON formatting (</w:t>
       </w:r>
-      <w:hyperlink r:id="rId52">
+      <w:hyperlink r:id="rId61">
         <w:r>
           <w:rPr>
             <w:rStyle w:val="Hyperlink"/>
@@ -3441,7 +3788,7 @@
         <w:pStyle w:val="Compact"/>
         <w:numPr>
           <w:ilvl w:val="0"/>
-          <w:numId w:val="1024"/>
+          <w:numId w:val="1023"/>
         </w:numPr>
       </w:pPr>
       <w:r>
@@ -3468,7 +3815,7 @@
         <w:pStyle w:val="Compact"/>
         <w:numPr>
           <w:ilvl w:val="0"/>
-          <w:numId w:val="1024"/>
+          <w:numId w:val="1023"/>
         </w:numPr>
       </w:pPr>
       <w:r>
@@ -3480,7 +3827,7 @@
         <w:pStyle w:val="Compact"/>
         <w:numPr>
           <w:ilvl w:val="0"/>
-          <w:numId w:val="1024"/>
+          <w:numId w:val="1023"/>
         </w:numPr>
       </w:pPr>
       <w:r>
@@ -3489,7 +3836,7 @@
       <w:r>
         <w:t xml:space="preserve"> </w:t>
       </w:r>
-      <w:hyperlink r:id="rId53">
+      <w:hyperlink r:id="rId62">
         <w:r>
           <w:rPr>
             <w:rStyle w:val="Hyperlink"/>
@@ -3537,7 +3884,7 @@
         <w:t xml:space="preserve">prefix to have a more 1:1 correspondence to the WNM JSON?</w:t>
       </w:r>
     </w:p>
-    <w:bookmarkStart w:id="54" w:name="X8da81d0493d5c41d0437255d8ce42ecd6393a65"/>
+    <w:bookmarkStart w:id="63" w:name="X8da81d0493d5c41d0437255d8ce42ecd6393a65"/>
     <w:p>
       <w:pPr>
         <w:pStyle w:val="Heading2"/>
@@ -3572,7 +3919,7 @@
         <w:rPr>
           <w:rStyle w:val="NormalTok"/>
         </w:rPr>
-        <w:t xml:space="preserve">icao_location_identifier </w:t>
+        <w:t xml:space="preserve">properties.icao_location_identifier </w:t>
       </w:r>
       <w:r>
         <w:rPr>
@@ -3629,7 +3976,7 @@
         <w:rPr>
           <w:rStyle w:val="NormalTok"/>
         </w:rPr>
-        <w:t xml:space="preserve">icao_location_identifier </w:t>
+        <w:t xml:space="preserve">properties.icao_location_identifier </w:t>
       </w:r>
       <w:r>
         <w:rPr>
@@ -3668,7 +4015,7 @@
         <w:rPr>
           <w:rStyle w:val="NormalTok"/>
         </w:rPr>
-        <w:t xml:space="preserve">icao_location_identifier </w:t>
+        <w:t xml:space="preserve">properties.icao_location_identifier </w:t>
       </w:r>
       <w:r>
         <w:rPr>
@@ -3713,7 +4060,7 @@
         <w:rPr>
           <w:rStyle w:val="NormalTok"/>
         </w:rPr>
-        <w:t xml:space="preserve"> icao_location_type </w:t>
+        <w:t xml:space="preserve"> properties.icao_location_type </w:t>
       </w:r>
       <w:r>
         <w:rPr>
@@ -3803,8 +4150,8 @@
         <w:t xml:space="preserve">'weather.aviation.%'</w:t>
       </w:r>
     </w:p>
-    <w:bookmarkEnd w:id="54"/>
-    <w:bookmarkStart w:id="62" w:name="mandatory-application-properties"/>
+    <w:bookmarkEnd w:id="63"/>
+    <w:bookmarkStart w:id="71" w:name="mandatory-application-properties"/>
     <w:p>
       <w:pPr>
         <w:pStyle w:val="Heading2"/>
@@ -3830,7 +4177,7 @@
         <w:t xml:space="preserve">These properties MUST be present in all meteorological data messages.</w:t>
       </w:r>
     </w:p>
-    <w:bookmarkStart w:id="55" w:name="report_status-mandatory"/>
+    <w:bookmarkStart w:id="64" w:name="properties.report_status-mandatory"/>
     <w:p>
       <w:pPr>
         <w:pStyle w:val="Heading3"/>
@@ -3845,7 +4192,7 @@
         <w:tab/>
       </w:r>
       <w:r>
-        <w:t xml:space="preserve">report_status (mandatory)</w:t>
+        <w:t xml:space="preserve">properties.report_status (mandatory)</w:t>
       </w:r>
     </w:p>
     <w:p>
@@ -3861,7 +4208,7 @@
         <w:pStyle w:val="Compact"/>
         <w:numPr>
           <w:ilvl w:val="0"/>
-          <w:numId w:val="1025"/>
+          <w:numId w:val="1024"/>
         </w:numPr>
       </w:pPr>
       <w:r>
@@ -3882,7 +4229,7 @@
         <w:pStyle w:val="Compact"/>
         <w:numPr>
           <w:ilvl w:val="0"/>
-          <w:numId w:val="1025"/>
+          <w:numId w:val="1024"/>
         </w:numPr>
       </w:pPr>
       <w:r>
@@ -3903,7 +4250,7 @@
         <w:pStyle w:val="Compact"/>
         <w:numPr>
           <w:ilvl w:val="0"/>
-          <w:numId w:val="1025"/>
+          <w:numId w:val="1024"/>
         </w:numPr>
       </w:pPr>
       <w:r>
@@ -3942,8 +4289,8 @@
         <w:t xml:space="preserve">attribute.</w:t>
       </w:r>
     </w:p>
-    <w:bookmarkEnd w:id="55"/>
-    <w:bookmarkStart w:id="56" w:name="icao_location_identifier-mandatory"/>
+    <w:bookmarkEnd w:id="64"/>
+    <w:bookmarkStart w:id="65" w:name="Xd8c0d48a3bf24e9e405dcdbf2be432f49acd054"/>
     <w:p>
       <w:pPr>
         <w:pStyle w:val="Heading3"/>
@@ -3958,7 +4305,7 @@
         <w:tab/>
       </w:r>
       <w:r>
-        <w:t xml:space="preserve">icao_location_identifier (mandatory)</w:t>
+        <w:t xml:space="preserve">properties.icao_location_identifier (mandatory)</w:t>
       </w:r>
     </w:p>
     <w:p>
@@ -3977,11 +4324,11 @@
         <w:rPr>
           <w:rStyle w:val="VerbatimChar"/>
         </w:rPr>
-        <w:t xml:space="preserve">icao_location_identifier: "EBBR"</w:t>
-      </w:r>
-    </w:p>
-    <w:bookmarkEnd w:id="56"/>
-    <w:bookmarkStart w:id="60" w:name="icao_location_type-optional"/>
+        <w:t xml:space="preserve">properties.icao_location_identifier: "EBBR"</w:t>
+      </w:r>
+    </w:p>
+    <w:bookmarkEnd w:id="65"/>
+    <w:bookmarkStart w:id="69" w:name="properties.icao_location_type-optional"/>
     <w:p>
       <w:pPr>
         <w:pStyle w:val="Heading3"/>
@@ -3996,7 +4343,7 @@
         <w:tab/>
       </w:r>
       <w:r>
-        <w:t xml:space="preserve">icao_location_type (optional)</w:t>
+        <w:t xml:space="preserve">properties.icao_location_type (optional)</w:t>
       </w:r>
     </w:p>
     <w:p>
@@ -4013,7 +4360,7 @@
         <w:rPr>
           <w:rStyle w:val="VerbatimChar"/>
         </w:rPr>
-        <w:t xml:space="preserve">icao_location_identifier</w:t>
+        <w:t xml:space="preserve">properties.icao_location_identifier</w:t>
       </w:r>
       <w:r>
         <w:t xml:space="preserve"> </w:t>
@@ -4089,37 +4436,37 @@
         <w:pStyle w:val="Compact"/>
         <w:numPr>
           <w:ilvl w:val="0"/>
+          <w:numId w:val="1025"/>
+        </w:numPr>
+      </w:pPr>
+      <w:r>
+        <w:rPr>
+          <w:rStyle w:val="VerbatimChar"/>
+        </w:rPr>
+        <w:t xml:space="preserve">AD</w:t>
+      </w:r>
+      <w:r>
+        <w:t xml:space="preserve"> </w:t>
+      </w:r>
+      <w:r>
+        <w:t xml:space="preserve">- Aerodrome (for METAR/TAF)</w:t>
+      </w:r>
+    </w:p>
+    <w:p>
+      <w:pPr>
+        <w:pStyle w:val="Compact"/>
+        <w:numPr>
+          <w:ilvl w:val="1"/>
           <w:numId w:val="1026"/>
         </w:numPr>
       </w:pPr>
       <w:r>
-        <w:rPr>
-          <w:rStyle w:val="VerbatimChar"/>
-        </w:rPr>
-        <w:t xml:space="preserve">AD</w:t>
-      </w:r>
-      <w:r>
-        <w:t xml:space="preserve"> </w:t>
-      </w:r>
-      <w:r>
-        <w:t xml:space="preserve">- Aerodrome (for METAR/TAF)</w:t>
-      </w:r>
-    </w:p>
-    <w:p>
-      <w:pPr>
-        <w:pStyle w:val="Compact"/>
-        <w:numPr>
-          <w:ilvl w:val="1"/>
-          <w:numId w:val="1027"/>
-        </w:numPr>
-      </w:pPr>
-      <w:r>
         <w:t xml:space="preserve">From AIXM</w:t>
       </w:r>
       <w:r>
         <w:t xml:space="preserve"> </w:t>
       </w:r>
-      <w:hyperlink r:id="rId57">
+      <w:hyperlink r:id="rId66">
         <w:r>
           <w:rPr>
             <w:rStyle w:val="Hyperlink"/>
@@ -4133,7 +4480,7 @@
         <w:pStyle w:val="Compact"/>
         <w:numPr>
           <w:ilvl w:val="0"/>
-          <w:numId w:val="1026"/>
+          <w:numId w:val="1025"/>
         </w:numPr>
       </w:pPr>
       <w:r>
@@ -4154,7 +4501,7 @@
         <w:pStyle w:val="Compact"/>
         <w:numPr>
           <w:ilvl w:val="1"/>
-          <w:numId w:val="1028"/>
+          <w:numId w:val="1027"/>
         </w:numPr>
       </w:pPr>
       <w:r>
@@ -4163,7 +4510,7 @@
       <w:r>
         <w:t xml:space="preserve"> </w:t>
       </w:r>
-      <w:hyperlink r:id="rId58">
+      <w:hyperlink r:id="rId67">
         <w:r>
           <w:rPr>
             <w:rStyle w:val="Hyperlink"/>
@@ -4177,7 +4524,7 @@
         <w:pStyle w:val="Compact"/>
         <w:numPr>
           <w:ilvl w:val="0"/>
-          <w:numId w:val="1026"/>
+          <w:numId w:val="1025"/>
         </w:numPr>
       </w:pPr>
       <w:r>
@@ -4198,7 +4545,7 @@
         <w:pStyle w:val="Compact"/>
         <w:numPr>
           <w:ilvl w:val="1"/>
-          <w:numId w:val="1029"/>
+          <w:numId w:val="1028"/>
         </w:numPr>
       </w:pPr>
       <w:r>
@@ -4207,7 +4554,7 @@
       <w:r>
         <w:t xml:space="preserve"> </w:t>
       </w:r>
-      <w:hyperlink r:id="rId58">
+      <w:hyperlink r:id="rId67">
         <w:r>
           <w:rPr>
             <w:rStyle w:val="Hyperlink"/>
@@ -4221,7 +4568,7 @@
         <w:pStyle w:val="Compact"/>
         <w:numPr>
           <w:ilvl w:val="0"/>
-          <w:numId w:val="1026"/>
+          <w:numId w:val="1025"/>
         </w:numPr>
       </w:pPr>
       <w:r>
@@ -4242,7 +4589,7 @@
         <w:pStyle w:val="Compact"/>
         <w:numPr>
           <w:ilvl w:val="1"/>
-          <w:numId w:val="1030"/>
+          <w:numId w:val="1029"/>
         </w:numPr>
       </w:pPr>
       <w:r>
@@ -4251,7 +4598,7 @@
       <w:r>
         <w:t xml:space="preserve"> </w:t>
       </w:r>
-      <w:hyperlink r:id="rId58">
+      <w:hyperlink r:id="rId67">
         <w:r>
           <w:rPr>
             <w:rStyle w:val="Hyperlink"/>
@@ -4265,7 +4612,7 @@
         <w:pStyle w:val="Compact"/>
         <w:numPr>
           <w:ilvl w:val="0"/>
-          <w:numId w:val="1026"/>
+          <w:numId w:val="1025"/>
         </w:numPr>
       </w:pPr>
       <w:r>
@@ -4286,7 +4633,7 @@
         <w:pStyle w:val="Compact"/>
         <w:numPr>
           <w:ilvl w:val="1"/>
-          <w:numId w:val="1031"/>
+          <w:numId w:val="1030"/>
         </w:numPr>
       </w:pPr>
       <w:r>
@@ -4310,7 +4657,7 @@
       <w:r>
         <w:t xml:space="preserve"> </w:t>
       </w:r>
-      <w:hyperlink r:id="rId59">
+      <w:hyperlink r:id="rId68">
         <w:r>
           <w:rPr>
             <w:rStyle w:val="Hyperlink"/>
@@ -4319,8 +4666,8 @@
         </w:r>
       </w:hyperlink>
     </w:p>
-    <w:bookmarkEnd w:id="60"/>
-    <w:bookmarkStart w:id="61" w:name="conformsto-conditional"/>
+    <w:bookmarkEnd w:id="69"/>
+    <w:bookmarkStart w:id="70" w:name="conformsto-conditional"/>
     <w:p>
       <w:pPr>
         <w:pStyle w:val="Heading3"/>
@@ -4370,7 +4717,7 @@
         <w:pStyle w:val="Compact"/>
         <w:numPr>
           <w:ilvl w:val="0"/>
-          <w:numId w:val="1032"/>
+          <w:numId w:val="1031"/>
         </w:numPr>
       </w:pPr>
       <w:r>
@@ -4385,7 +4732,7 @@
         <w:pStyle w:val="Compact"/>
         <w:numPr>
           <w:ilvl w:val="0"/>
-          <w:numId w:val="1032"/>
+          <w:numId w:val="1031"/>
         </w:numPr>
       </w:pPr>
       <w:r>
@@ -4400,7 +4747,7 @@
         <w:pStyle w:val="Compact"/>
         <w:numPr>
           <w:ilvl w:val="0"/>
-          <w:numId w:val="1032"/>
+          <w:numId w:val="1031"/>
         </w:numPr>
       </w:pPr>
       <w:r>
@@ -4410,9 +4757,9 @@
         <w:t xml:space="preserve">https://eur-registry.swim.aero/services/eurocontrol-iwxxm-sigmet-subscription-and-request-service-10</w:t>
       </w:r>
     </w:p>
-    <w:bookmarkEnd w:id="61"/>
-    <w:bookmarkEnd w:id="62"/>
-    <w:bookmarkStart w:id="69" w:name="temporal-application-properties"/>
+    <w:bookmarkEnd w:id="70"/>
+    <w:bookmarkEnd w:id="71"/>
+    <w:bookmarkStart w:id="78" w:name="temporal-application-properties"/>
     <w:p>
       <w:pPr>
         <w:pStyle w:val="Heading2"/>
@@ -4438,7 +4785,7 @@
         <w:t xml:space="preserve">These properties contain date and time information extracted from the IWXXM document.</w:t>
       </w:r>
     </w:p>
-    <w:bookmarkStart w:id="64" w:name="issue_datetime-mandatory"/>
+    <w:bookmarkStart w:id="73" w:name="properties.issue_datetime-mandatory"/>
     <w:p>
       <w:pPr>
         <w:pStyle w:val="Heading3"/>
@@ -4453,14 +4800,14 @@
         <w:tab/>
       </w:r>
       <w:r>
-        <w:t xml:space="preserve">issue_datetime (mandatory)</w:t>
+        <w:t xml:space="preserve">properties.issue_datetime (mandatory)</w:t>
       </w:r>
     </w:p>
     <w:p>
       <w:pPr>
         <w:pStyle w:val="FirstParagraph"/>
       </w:pPr>
-      <w:hyperlink r:id="rId63">
+      <w:hyperlink r:id="rId72">
         <w:r>
           <w:rPr>
             <w:rStyle w:val="Hyperlink"/>
@@ -4495,7 +4842,7 @@
         <w:rPr>
           <w:rStyle w:val="FunctionTok"/>
         </w:rPr>
-        <w:t xml:space="preserve">issue_datetime</w:t>
+        <w:t xml:space="preserve">properties.issue_datetime</w:t>
       </w:r>
       <w:r>
         <w:rPr>
@@ -4581,8 +4928,8 @@
         <w:t xml:space="preserve">in the AMQP transport header.</w:t>
       </w:r>
     </w:p>
-    <w:bookmarkEnd w:id="64"/>
-    <w:bookmarkStart w:id="66" w:name="datetime-conditional"/>
+    <w:bookmarkEnd w:id="73"/>
+    <w:bookmarkStart w:id="75" w:name="properties.datetime-conditional"/>
     <w:p>
       <w:pPr>
         <w:pStyle w:val="Heading3"/>
@@ -4597,7 +4944,7 @@
         <w:tab/>
       </w:r>
       <w:r>
-        <w:t xml:space="preserve">datetime (conditional)</w:t>
+        <w:t xml:space="preserve">properties.datetime (conditional)</w:t>
       </w:r>
     </w:p>
     <w:p>
@@ -4610,7 +4957,7 @@
       <w:r>
         <w:t xml:space="preserve"> </w:t>
       </w:r>
-      <w:hyperlink r:id="rId63">
+      <w:hyperlink r:id="rId72">
         <w:r>
           <w:rPr>
             <w:rStyle w:val="Hyperlink"/>
@@ -4645,7 +4992,7 @@
         <w:rPr>
           <w:rStyle w:val="FunctionTok"/>
         </w:rPr>
-        <w:t xml:space="preserve">datetime</w:t>
+        <w:t xml:space="preserve">properties.datetime</w:t>
       </w:r>
       <w:r>
         <w:rPr>
@@ -4701,7 +5048,7 @@
       <w:r>
         <w:t xml:space="preserve"> </w:t>
       </w:r>
-      <w:hyperlink r:id="rId65">
+      <w:hyperlink r:id="rId74">
         <w:r>
           <w:rPr>
             <w:rStyle w:val="Hyperlink"/>
@@ -4716,8 +5063,8 @@
         <w:t xml:space="preserve">in the WNM specification.</w:t>
       </w:r>
     </w:p>
-    <w:bookmarkEnd w:id="66"/>
-    <w:bookmarkStart w:id="67" w:name="start_datetime-conditional"/>
+    <w:bookmarkEnd w:id="75"/>
+    <w:bookmarkStart w:id="76" w:name="properties.start_datetime-conditional"/>
     <w:p>
       <w:pPr>
         <w:pStyle w:val="Heading3"/>
@@ -4732,7 +5079,7 @@
         <w:tab/>
       </w:r>
       <w:r>
-        <w:t xml:space="preserve">start_datetime (conditional)</w:t>
+        <w:t xml:space="preserve">properties.start_datetime (conditional)</w:t>
       </w:r>
     </w:p>
     <w:p>
@@ -4745,7 +5092,7 @@
       <w:r>
         <w:t xml:space="preserve"> </w:t>
       </w:r>
-      <w:hyperlink r:id="rId63">
+      <w:hyperlink r:id="rId72">
         <w:r>
           <w:rPr>
             <w:rStyle w:val="Hyperlink"/>
@@ -4780,7 +5127,7 @@
         <w:rPr>
           <w:rStyle w:val="FunctionTok"/>
         </w:rPr>
-        <w:t xml:space="preserve">start_datetime</w:t>
+        <w:t xml:space="preserve">properties.start_datetime</w:t>
       </w:r>
       <w:r>
         <w:rPr>
@@ -4819,7 +5166,7 @@
         <w:rPr>
           <w:rStyle w:val="VerbatimChar"/>
         </w:rPr>
-        <w:t xml:space="preserve">start_datetime</w:t>
+        <w:t xml:space="preserve">properties.start_datetime</w:t>
       </w:r>
       <w:r>
         <w:t xml:space="preserve"> </w:t>
@@ -4834,7 +5181,7 @@
         <w:rPr>
           <w:rStyle w:val="VerbatimChar"/>
         </w:rPr>
-        <w:t xml:space="preserve">end_datetime</w:t>
+        <w:t xml:space="preserve">properties.end_datetime</w:t>
       </w:r>
       <w:r>
         <w:t xml:space="preserve"> </w:t>
@@ -4845,7 +5192,7 @@
       <w:r>
         <w:t xml:space="preserve"> </w:t>
       </w:r>
-      <w:hyperlink r:id="rId65">
+      <w:hyperlink r:id="rId74">
         <w:r>
           <w:rPr>
             <w:rStyle w:val="Hyperlink"/>
@@ -4860,8 +5207,8 @@
         <w:t xml:space="preserve">in the WNM specification.</w:t>
       </w:r>
     </w:p>
-    <w:bookmarkEnd w:id="67"/>
-    <w:bookmarkStart w:id="68" w:name="end_datetime-conditional"/>
+    <w:bookmarkEnd w:id="76"/>
+    <w:bookmarkStart w:id="77" w:name="properties.end_datetime-conditional"/>
     <w:p>
       <w:pPr>
         <w:pStyle w:val="Heading3"/>
@@ -4876,7 +5223,7 @@
         <w:tab/>
       </w:r>
       <w:r>
-        <w:t xml:space="preserve">end_datetime (conditional)</w:t>
+        <w:t xml:space="preserve">properties.end_datetime (conditional)</w:t>
       </w:r>
     </w:p>
     <w:p>
@@ -4889,7 +5236,7 @@
       <w:r>
         <w:t xml:space="preserve"> </w:t>
       </w:r>
-      <w:hyperlink r:id="rId63">
+      <w:hyperlink r:id="rId72">
         <w:r>
           <w:rPr>
             <w:rStyle w:val="Hyperlink"/>
@@ -4912,7 +5259,7 @@
         <w:rPr>
           <w:rStyle w:val="FunctionTok"/>
         </w:rPr>
-        <w:t xml:space="preserve">end_datetime</w:t>
+        <w:t xml:space="preserve">properties.end_datetime</w:t>
       </w:r>
       <w:r>
         <w:rPr>
@@ -4933,9 +5280,9 @@
         <w:t xml:space="preserve">"2025-04-15T18:00:00Z"</w:t>
       </w:r>
     </w:p>
-    <w:bookmarkEnd w:id="68"/>
-    <w:bookmarkEnd w:id="69"/>
-    <w:bookmarkStart w:id="71" w:name="amqp-with-message-security"/>
+    <w:bookmarkEnd w:id="77"/>
+    <w:bookmarkEnd w:id="78"/>
+    <w:bookmarkStart w:id="80" w:name="amqp-with-message-security"/>
     <w:p>
       <w:pPr>
         <w:pStyle w:val="Heading2"/>
@@ -4975,7 +5322,7 @@
       <w:r>
         <w:t xml:space="preserve"> </w:t>
       </w:r>
-      <w:hyperlink r:id="rId70">
+      <w:hyperlink r:id="rId79">
         <w:r>
           <w:rPr>
             <w:rStyle w:val="Hyperlink"/>
@@ -5026,9 +5373,9 @@
         <w:t xml:space="preserve">Provide more guidance on using S/MIME 4.0.</w:t>
       </w:r>
     </w:p>
-    <w:bookmarkEnd w:id="71"/>
-    <w:bookmarkEnd w:id="72"/>
-    <w:bookmarkStart w:id="73" w:name="message-payload"/>
+    <w:bookmarkEnd w:id="80"/>
+    <w:bookmarkEnd w:id="81"/>
+    <w:bookmarkStart w:id="82" w:name="message-payload"/>
     <w:p>
       <w:pPr>
         <w:pStyle w:val="Heading1"/>
@@ -5059,7 +5406,7 @@
         <w:pStyle w:val="Compact"/>
         <w:numPr>
           <w:ilvl w:val="0"/>
-          <w:numId w:val="1033"/>
+          <w:numId w:val="1032"/>
         </w:numPr>
       </w:pPr>
       <w:r>
@@ -5098,7 +5445,7 @@
         <w:pStyle w:val="Compact"/>
         <w:numPr>
           <w:ilvl w:val="0"/>
-          <w:numId w:val="1033"/>
+          <w:numId w:val="1032"/>
         </w:numPr>
       </w:pPr>
       <w:r>
@@ -5132,8 +5479,8 @@
         <w:t xml:space="preserve">.</w:t>
       </w:r>
     </w:p>
-    <w:bookmarkEnd w:id="73"/>
-    <w:bookmarkStart w:id="83" w:name="broker-and-client-library-compatibility"/>
+    <w:bookmarkEnd w:id="82"/>
+    <w:bookmarkStart w:id="92" w:name="broker-and-client-library-compatibility"/>
     <w:p>
       <w:pPr>
         <w:pStyle w:val="Heading1"/>
@@ -5151,7 +5498,7 @@
         <w:t xml:space="preserve">Broker and Client Library Compatibility</w:t>
       </w:r>
     </w:p>
-    <w:bookmarkStart w:id="74" w:name="Xc6d16f71a4ce656d843e4a2ac7e85f48bb4e0e9"/>
+    <w:bookmarkStart w:id="83" w:name="Xc6d16f71a4ce656d843e4a2ac7e85f48bb4e0e9"/>
     <w:p>
       <w:pPr>
         <w:pStyle w:val="Heading2"/>
@@ -5378,8 +5725,8 @@
         </w:tc>
       </w:tr>
     </w:tbl>
-    <w:bookmarkEnd w:id="74"/>
-    <w:bookmarkStart w:id="82" w:name="X9b312f8bbf881f1f4de6d711b466471dd4a2eb5"/>
+    <w:bookmarkEnd w:id="83"/>
+    <w:bookmarkStart w:id="91" w:name="X9b312f8bbf881f1f4de6d711b466471dd4a2eb5"/>
     <w:p>
       <w:pPr>
         <w:pStyle w:val="Heading2"/>
@@ -5423,7 +5770,7 @@
         <w:t xml:space="preserve">This section needs to be expanded based on the experience of a wider range of organisations. Qpid Proton C++ and Python APIs are known to work correctly.</w:t>
       </w:r>
     </w:p>
-    <w:bookmarkStart w:id="76" w:name="javascriptnode.js"/>
+    <w:bookmarkStart w:id="85" w:name="javascriptnode.js"/>
     <w:p>
       <w:pPr>
         <w:pStyle w:val="Heading3"/>
@@ -5446,7 +5793,7 @@
         <w:pStyle w:val="Compact"/>
         <w:numPr>
           <w:ilvl w:val="0"/>
-          <w:numId w:val="1034"/>
+          <w:numId w:val="1033"/>
         </w:numPr>
       </w:pPr>
       <w:r>
@@ -5465,7 +5812,7 @@
       <w:r>
         <w:t xml:space="preserve"> </w:t>
       </w:r>
-      <w:hyperlink r:id="rId75">
+      <w:hyperlink r:id="rId84">
         <w:r>
           <w:rPr>
             <w:rStyle w:val="Hyperlink"/>
@@ -5477,8 +5824,8 @@
         <w:t xml:space="preserve">.</w:t>
       </w:r>
     </w:p>
-    <w:bookmarkEnd w:id="76"/>
-    <w:bookmarkStart w:id="78" w:name="python"/>
+    <w:bookmarkEnd w:id="85"/>
+    <w:bookmarkStart w:id="87" w:name="python"/>
     <w:p>
       <w:pPr>
         <w:pStyle w:val="Heading3"/>
@@ -5501,7 +5848,7 @@
         <w:pStyle w:val="Compact"/>
         <w:numPr>
           <w:ilvl w:val="0"/>
-          <w:numId w:val="1035"/>
+          <w:numId w:val="1034"/>
         </w:numPr>
       </w:pPr>
       <w:r>
@@ -5520,7 +5867,7 @@
       <w:r>
         <w:t xml:space="preserve"> </w:t>
       </w:r>
-      <w:hyperlink r:id="rId77">
+      <w:hyperlink r:id="rId86">
         <w:r>
           <w:rPr>
             <w:rStyle w:val="Hyperlink"/>
@@ -5532,8 +5879,8 @@
         <w:t xml:space="preserve">, this is a mature and well-tested library with full AMQP 1.0 support. Successfully used with ActiveMQ Artemis, RabbitMQ, and other AMQP 1.0 brokers.</w:t>
       </w:r>
     </w:p>
-    <w:bookmarkEnd w:id="78"/>
-    <w:bookmarkStart w:id="79" w:name="c"/>
+    <w:bookmarkEnd w:id="87"/>
+    <w:bookmarkStart w:id="88" w:name="c"/>
     <w:p>
       <w:pPr>
         <w:pStyle w:val="Heading3"/>
@@ -5556,7 +5903,7 @@
         <w:pStyle w:val="Compact"/>
         <w:numPr>
           <w:ilvl w:val="0"/>
-          <w:numId w:val="1036"/>
+          <w:numId w:val="1035"/>
         </w:numPr>
       </w:pPr>
       <w:r>
@@ -5575,7 +5922,7 @@
       <w:r>
         <w:t xml:space="preserve"> </w:t>
       </w:r>
-      <w:hyperlink r:id="rId77">
+      <w:hyperlink r:id="rId86">
         <w:r>
           <w:rPr>
             <w:rStyle w:val="Hyperlink"/>
@@ -5587,8 +5934,8 @@
         <w:t xml:space="preserve">, verified to work properly with AMQP 1.0 brokers. Provides a portable C implementation with C++ bindings.</w:t>
       </w:r>
     </w:p>
-    <w:bookmarkEnd w:id="79"/>
-    <w:bookmarkStart w:id="80" w:name="java"/>
+    <w:bookmarkEnd w:id="88"/>
+    <w:bookmarkStart w:id="89" w:name="java"/>
     <w:p>
       <w:pPr>
         <w:pStyle w:val="Heading3"/>
@@ -5611,7 +5958,7 @@
         <w:pStyle w:val="Compact"/>
         <w:numPr>
           <w:ilvl w:val="0"/>
-          <w:numId w:val="1037"/>
+          <w:numId w:val="1036"/>
         </w:numPr>
       </w:pPr>
       <w:r>
@@ -5645,8 +5992,8 @@
         <w:t xml:space="preserve">(https://qpid.apache.org/proton/index.html). While not directly tested in MET-SWIM implementations, it is expected to work reliably based on the proven track record of other Qpid Proton language implementations.</w:t>
       </w:r>
     </w:p>
-    <w:bookmarkEnd w:id="80"/>
-    <w:bookmarkStart w:id="81" w:name="dotnet"/>
+    <w:bookmarkEnd w:id="89"/>
+    <w:bookmarkStart w:id="90" w:name="dotnet"/>
     <w:p>
       <w:pPr>
         <w:pStyle w:val="Heading3"/>
@@ -5669,7 +6016,7 @@
         <w:pStyle w:val="Compact"/>
         <w:numPr>
           <w:ilvl w:val="0"/>
-          <w:numId w:val="1038"/>
+          <w:numId w:val="1037"/>
         </w:numPr>
       </w:pPr>
       <w:r>
@@ -5688,7 +6035,7 @@
       <w:r>
         <w:t xml:space="preserve"> </w:t>
       </w:r>
-      <w:hyperlink r:id="rId77">
+      <w:hyperlink r:id="rId86">
         <w:r>
           <w:rPr>
             <w:rStyle w:val="Hyperlink"/>
@@ -5715,10 +6062,10 @@
         <w:t xml:space="preserve">: At the time of writing, evidence of successful AMQP 1.0 implementations in other programming languages (such as Go, Ruby, PHP, or Rust) is limited. Organisations implementing MET-SWIM in these languages should verify compatibility with their chosen broker before deployment.</w:t>
       </w:r>
     </w:p>
-    <w:bookmarkEnd w:id="81"/>
-    <w:bookmarkEnd w:id="82"/>
-    <w:bookmarkEnd w:id="83"/>
-    <w:bookmarkStart w:id="87" w:name="amqp-message-examples"/>
+    <w:bookmarkEnd w:id="90"/>
+    <w:bookmarkEnd w:id="91"/>
+    <w:bookmarkEnd w:id="92"/>
+    <w:bookmarkStart w:id="96" w:name="amqp-message-examples"/>
     <w:p>
       <w:pPr>
         <w:pStyle w:val="Heading1"/>
@@ -5736,7 +6083,7 @@
         <w:t xml:space="preserve">AMQP Message Examples</w:t>
       </w:r>
     </w:p>
-    <w:bookmarkStart w:id="84" w:name="metar-message-example"/>
+    <w:bookmarkStart w:id="93" w:name="metar-message-example"/>
     <w:p>
       <w:pPr>
         <w:pStyle w:val="Heading2"/>
@@ -5990,7 +6337,7 @@
         <w:rPr>
           <w:rStyle w:val="FunctionTok"/>
         </w:rPr>
-        <w:t xml:space="preserve">issue_datetime</w:t>
+        <w:t xml:space="preserve">properties.issue_datetime</w:t>
       </w:r>
       <w:r>
         <w:rPr>
@@ -6017,7 +6364,7 @@
         <w:rPr>
           <w:rStyle w:val="FunctionTok"/>
         </w:rPr>
-        <w:t xml:space="preserve">datetime</w:t>
+        <w:t xml:space="preserve">properties.datetime</w:t>
       </w:r>
       <w:r>
         <w:rPr>
@@ -6044,7 +6391,7 @@
         <w:rPr>
           <w:rStyle w:val="FunctionTok"/>
         </w:rPr>
-        <w:t xml:space="preserve">icao_location_identifier</w:t>
+        <w:t xml:space="preserve">properties.icao_location_identifier</w:t>
       </w:r>
       <w:r>
         <w:rPr>
@@ -6071,7 +6418,7 @@
         <w:rPr>
           <w:rStyle w:val="FunctionTok"/>
         </w:rPr>
-        <w:t xml:space="preserve">icao_location_type</w:t>
+        <w:t xml:space="preserve">properties.icao_location_type</w:t>
       </w:r>
       <w:r>
         <w:rPr>
@@ -6095,9 +6442,36 @@
         <w:br/>
       </w:r>
       <w:r>
+        <w:rPr>
+          <w:rStyle w:val="FunctionTok"/>
+        </w:rPr>
+        <w:t xml:space="preserve">properties.report_status</w:t>
+      </w:r>
+      <w:r>
+        <w:rPr>
+          <w:rStyle w:val="KeywordTok"/>
+        </w:rPr>
+        <w:t xml:space="preserve">:</w:t>
+      </w:r>
+      <w:r>
+        <w:rPr>
+          <w:rStyle w:val="AttributeTok"/>
+        </w:rPr>
+        <w:t xml:space="preserve"> </w:t>
+      </w:r>
+      <w:r>
+        <w:rPr>
+          <w:rStyle w:val="StringTok"/>
+        </w:rPr>
+        <w:t xml:space="preserve">"NORMAL"</w:t>
+      </w:r>
+      <w:r>
         <w:br/>
       </w:r>
       <w:r>
+        <w:br/>
+      </w:r>
+      <w:r>
         <w:rPr>
           <w:rStyle w:val="CommentTok"/>
         </w:rPr>
@@ -6113,8 +6487,8 @@
         <w:t xml:space="preserve"># [Gzipped IWXXM XML content]</w:t>
       </w:r>
     </w:p>
-    <w:bookmarkEnd w:id="84"/>
-    <w:bookmarkStart w:id="85" w:name="taf-amendment-example"/>
+    <w:bookmarkEnd w:id="93"/>
+    <w:bookmarkStart w:id="94" w:name="taf-amendment-example"/>
     <w:p>
       <w:pPr>
         <w:pStyle w:val="Heading2"/>
@@ -6341,7 +6715,7 @@
         <w:rPr>
           <w:rStyle w:val="FunctionTok"/>
         </w:rPr>
-        <w:t xml:space="preserve">issue_datetime</w:t>
+        <w:t xml:space="preserve">properties.issue_datetime</w:t>
       </w:r>
       <w:r>
         <w:rPr>
@@ -6368,7 +6742,7 @@
         <w:rPr>
           <w:rStyle w:val="FunctionTok"/>
         </w:rPr>
-        <w:t xml:space="preserve">start_datetime</w:t>
+        <w:t xml:space="preserve">properties.start_datetime</w:t>
       </w:r>
       <w:r>
         <w:rPr>
@@ -6395,7 +6769,7 @@
         <w:rPr>
           <w:rStyle w:val="FunctionTok"/>
         </w:rPr>
-        <w:t xml:space="preserve">end_datetime</w:t>
+        <w:t xml:space="preserve">properties.end_datetime</w:t>
       </w:r>
       <w:r>
         <w:rPr>
@@ -6422,7 +6796,7 @@
         <w:rPr>
           <w:rStyle w:val="FunctionTok"/>
         </w:rPr>
-        <w:t xml:space="preserve">icao_location_identifier</w:t>
+        <w:t xml:space="preserve">properties.icao_location_identifier</w:t>
       </w:r>
       <w:r>
         <w:rPr>
@@ -6449,7 +6823,7 @@
         <w:rPr>
           <w:rStyle w:val="FunctionTok"/>
         </w:rPr>
-        <w:t xml:space="preserve">icao_location_type</w:t>
+        <w:t xml:space="preserve">properties.icao_location_type</w:t>
       </w:r>
       <w:r>
         <w:rPr>
@@ -6469,9 +6843,36 @@
         </w:rPr>
         <w:t xml:space="preserve">"AD"</w:t>
       </w:r>
-    </w:p>
-    <w:bookmarkEnd w:id="85"/>
-    <w:bookmarkStart w:id="86" w:name="sigmet-example"/>
+      <w:r>
+        <w:br/>
+      </w:r>
+      <w:r>
+        <w:rPr>
+          <w:rStyle w:val="FunctionTok"/>
+        </w:rPr>
+        <w:t xml:space="preserve">properties.report_status</w:t>
+      </w:r>
+      <w:r>
+        <w:rPr>
+          <w:rStyle w:val="KeywordTok"/>
+        </w:rPr>
+        <w:t xml:space="preserve">:</w:t>
+      </w:r>
+      <w:r>
+        <w:rPr>
+          <w:rStyle w:val="AttributeTok"/>
+        </w:rPr>
+        <w:t xml:space="preserve"> </w:t>
+      </w:r>
+      <w:r>
+        <w:rPr>
+          <w:rStyle w:val="StringTok"/>
+        </w:rPr>
+        <w:t xml:space="preserve">"AMENDMENT"</w:t>
+      </w:r>
+    </w:p>
+    <w:bookmarkEnd w:id="94"/>
+    <w:bookmarkStart w:id="95" w:name="sigmet-example"/>
     <w:p>
       <w:pPr>
         <w:pStyle w:val="Heading2"/>
@@ -6725,7 +7126,7 @@
         <w:rPr>
           <w:rStyle w:val="FunctionTok"/>
         </w:rPr>
-        <w:t xml:space="preserve">issue_datetime</w:t>
+        <w:t xml:space="preserve">properties.issue_datetime</w:t>
       </w:r>
       <w:r>
         <w:rPr>
@@ -6752,7 +7153,7 @@
         <w:rPr>
           <w:rStyle w:val="FunctionTok"/>
         </w:rPr>
-        <w:t xml:space="preserve">start_datetime</w:t>
+        <w:t xml:space="preserve">properties.start_datetime</w:t>
       </w:r>
       <w:r>
         <w:rPr>
@@ -6779,7 +7180,7 @@
         <w:rPr>
           <w:rStyle w:val="FunctionTok"/>
         </w:rPr>
-        <w:t xml:space="preserve">end_datetime</w:t>
+        <w:t xml:space="preserve">properties.end_datetime</w:t>
       </w:r>
       <w:r>
         <w:rPr>
@@ -6806,7 +7207,7 @@
         <w:rPr>
           <w:rStyle w:val="FunctionTok"/>
         </w:rPr>
-        <w:t xml:space="preserve">icao_location_identifier</w:t>
+        <w:t xml:space="preserve">properties.icao_location_identifier</w:t>
       </w:r>
       <w:r>
         <w:rPr>
@@ -6833,7 +7234,7 @@
         <w:rPr>
           <w:rStyle w:val="FunctionTok"/>
         </w:rPr>
-        <w:t xml:space="preserve">icao_location_type</w:t>
+        <w:t xml:space="preserve">properties.icao_location_type</w:t>
       </w:r>
       <w:r>
         <w:rPr>
@@ -6857,9 +7258,36 @@
         <w:br/>
       </w:r>
       <w:r>
+        <w:rPr>
+          <w:rStyle w:val="FunctionTok"/>
+        </w:rPr>
+        <w:t xml:space="preserve">properties.report_status</w:t>
+      </w:r>
+      <w:r>
+        <w:rPr>
+          <w:rStyle w:val="KeywordTok"/>
+        </w:rPr>
+        <w:t xml:space="preserve">:</w:t>
+      </w:r>
+      <w:r>
+        <w:rPr>
+          <w:rStyle w:val="AttributeTok"/>
+        </w:rPr>
+        <w:t xml:space="preserve"> </w:t>
+      </w:r>
+      <w:r>
+        <w:rPr>
+          <w:rStyle w:val="StringTok"/>
+        </w:rPr>
+        <w:t xml:space="preserve">"NORMAL"</w:t>
+      </w:r>
+      <w:r>
         <w:br/>
       </w:r>
       <w:r>
+        <w:br/>
+      </w:r>
+      <w:r>
         <w:rPr>
           <w:rStyle w:val="CommentTok"/>
         </w:rPr>
@@ -6875,9 +7303,9 @@
         <w:t xml:space="preserve"># [Gzipped IWXXM XML content]</w:t>
       </w:r>
     </w:p>
-    <w:bookmarkEnd w:id="86"/>
-    <w:bookmarkEnd w:id="87"/>
-    <w:bookmarkStart w:id="94" w:name="appendices"/>
+    <w:bookmarkEnd w:id="95"/>
+    <w:bookmarkEnd w:id="96"/>
+    <w:bookmarkStart w:id="103" w:name="appendices"/>
     <w:p>
       <w:pPr>
         <w:pStyle w:val="Heading1"/>
@@ -6895,7 +7323,7 @@
         <w:t xml:space="preserve">Appendices</w:t>
       </w:r>
     </w:p>
-    <w:bookmarkStart w:id="93" w:name="X2da3409e08a904e6ce6416ba0a9128add87b120"/>
+    <w:bookmarkStart w:id="102" w:name="X2da3409e08a904e6ce6416ba0a9128add87b120"/>
     <w:p>
       <w:pPr>
         <w:pStyle w:val="Heading2"/>
@@ -6921,7 +7349,7 @@
         <w:t xml:space="preserve">This appendix provides comprehensive guidance for extracting AMQP application properties from IWXXM XML documents. IWXXM (ICAO Meteorological Information Exchange Model) documents follow a structured format defined by XML schemas that include multiple namespaces.</w:t>
       </w:r>
     </w:p>
-    <w:bookmarkStart w:id="90" w:name="required-xml-namespaces"/>
+    <w:bookmarkStart w:id="99" w:name="required-xml-namespaces"/>
     <w:p>
       <w:pPr>
         <w:pStyle w:val="Heading3"/>
@@ -6993,7 +7421,7 @@
       <w:r>
         <w:t xml:space="preserve"> </w:t>
       </w:r>
-      <w:hyperlink r:id="rId88">
+      <w:hyperlink r:id="rId97">
         <w:r>
           <w:rPr>
             <w:rStyle w:val="Hyperlink"/>
@@ -7225,7 +7653,7 @@
         <w:pStyle w:val="Compact"/>
         <w:numPr>
           <w:ilvl w:val="0"/>
-          <w:numId w:val="1039"/>
+          <w:numId w:val="1038"/>
         </w:numPr>
       </w:pPr>
       <w:r>
@@ -7247,7 +7675,7 @@
         <w:pStyle w:val="Compact"/>
         <w:numPr>
           <w:ilvl w:val="0"/>
-          <w:numId w:val="1039"/>
+          <w:numId w:val="1038"/>
         </w:numPr>
       </w:pPr>
       <w:r>
@@ -7269,7 +7697,7 @@
         <w:pStyle w:val="Compact"/>
         <w:numPr>
           <w:ilvl w:val="0"/>
-          <w:numId w:val="1039"/>
+          <w:numId w:val="1038"/>
         </w:numPr>
       </w:pPr>
       <w:r>
@@ -7291,7 +7719,7 @@
         <w:pStyle w:val="Compact"/>
         <w:numPr>
           <w:ilvl w:val="0"/>
-          <w:numId w:val="1039"/>
+          <w:numId w:val="1038"/>
         </w:numPr>
       </w:pPr>
       <w:r>
@@ -7346,7 +7774,7 @@
         <w:pStyle w:val="Compact"/>
         <w:numPr>
           <w:ilvl w:val="0"/>
-          <w:numId w:val="1039"/>
+          <w:numId w:val="1038"/>
         </w:numPr>
       </w:pPr>
       <w:r>
@@ -7380,7 +7808,7 @@
       <w:r>
         <w:t xml:space="preserve"> </w:t>
       </w:r>
-      <w:hyperlink r:id="rId89">
+      <w:hyperlink r:id="rId98">
         <w:r>
           <w:rPr>
             <w:rStyle w:val="Hyperlink"/>
@@ -7502,8 +7930,8 @@
         <w:t xml:space="preserve">: Always detect namespaces dynamically from the actual XML document rather than assuming specific versions. This ensures compatibility with both legacy and current IWXXM implementations.</w:t>
       </w:r>
     </w:p>
-    <w:bookmarkEnd w:id="90"/>
-    <w:bookmarkStart w:id="91" w:name="document-structure-overview"/>
+    <w:bookmarkEnd w:id="99"/>
+    <w:bookmarkStart w:id="100" w:name="document-structure-overview"/>
     <w:p>
       <w:pPr>
         <w:pStyle w:val="Heading3"/>
@@ -7534,7 +7962,7 @@
         <w:pStyle w:val="Compact"/>
         <w:numPr>
           <w:ilvl w:val="0"/>
-          <w:numId w:val="1040"/>
+          <w:numId w:val="1039"/>
         </w:numPr>
       </w:pPr>
       <w:r>
@@ -7562,7 +7990,7 @@
         <w:pStyle w:val="Compact"/>
         <w:numPr>
           <w:ilvl w:val="0"/>
-          <w:numId w:val="1040"/>
+          <w:numId w:val="1039"/>
         </w:numPr>
       </w:pPr>
       <w:r>
@@ -7590,7 +8018,7 @@
         <w:pStyle w:val="Compact"/>
         <w:numPr>
           <w:ilvl w:val="0"/>
-          <w:numId w:val="1040"/>
+          <w:numId w:val="1039"/>
         </w:numPr>
       </w:pPr>
       <w:r>
@@ -7626,7 +8054,7 @@
         <w:pStyle w:val="Compact"/>
         <w:numPr>
           <w:ilvl w:val="0"/>
-          <w:numId w:val="1041"/>
+          <w:numId w:val="1040"/>
         </w:numPr>
       </w:pPr>
       <w:r>
@@ -7648,7 +8076,7 @@
         <w:pStyle w:val="Compact"/>
         <w:numPr>
           <w:ilvl w:val="0"/>
-          <w:numId w:val="1041"/>
+          <w:numId w:val="1040"/>
         </w:numPr>
       </w:pPr>
       <w:r>
@@ -7670,7 +8098,7 @@
         <w:pStyle w:val="Compact"/>
         <w:numPr>
           <w:ilvl w:val="0"/>
-          <w:numId w:val="1041"/>
+          <w:numId w:val="1040"/>
         </w:numPr>
       </w:pPr>
       <w:r>
@@ -7692,7 +8120,7 @@
         <w:pStyle w:val="Compact"/>
         <w:numPr>
           <w:ilvl w:val="0"/>
-          <w:numId w:val="1041"/>
+          <w:numId w:val="1040"/>
         </w:numPr>
       </w:pPr>
       <w:r>
@@ -7714,7 +8142,7 @@
         <w:pStyle w:val="Compact"/>
         <w:numPr>
           <w:ilvl w:val="0"/>
-          <w:numId w:val="1041"/>
+          <w:numId w:val="1040"/>
         </w:numPr>
       </w:pPr>
       <w:r>
@@ -7731,8 +8159,8 @@
         <w:t xml:space="preserve">(actual weather observations/forecasts)</w:t>
       </w:r>
     </w:p>
-    <w:bookmarkEnd w:id="91"/>
-    <w:bookmarkStart w:id="92" w:name="property-extraction-reference"/>
+    <w:bookmarkEnd w:id="100"/>
+    <w:bookmarkStart w:id="101" w:name="property-extraction-reference"/>
     <w:p>
       <w:pPr>
         <w:pStyle w:val="Heading3"/>
@@ -7851,7 +8279,7 @@
               <w:rPr>
                 <w:rStyle w:val="VerbatimChar"/>
               </w:rPr>
-              <w:t xml:space="preserve">issue_datetime</w:t>
+              <w:t xml:space="preserve">properties.issue_datetime</w:t>
             </w:r>
           </w:p>
         </w:tc>
@@ -7917,7 +8345,7 @@
               <w:rPr>
                 <w:rStyle w:val="VerbatimChar"/>
               </w:rPr>
-              <w:t xml:space="preserve">datetime</w:t>
+              <w:t xml:space="preserve">properties.datetime</w:t>
             </w:r>
           </w:p>
         </w:tc>
@@ -7983,7 +8411,7 @@
               <w:rPr>
                 <w:rStyle w:val="VerbatimChar"/>
               </w:rPr>
-              <w:t xml:space="preserve">start_datetime</w:t>
+              <w:t xml:space="preserve">properties.start_datetime</w:t>
             </w:r>
           </w:p>
         </w:tc>
@@ -8049,7 +8477,7 @@
               <w:rPr>
                 <w:rStyle w:val="VerbatimChar"/>
               </w:rPr>
-              <w:t xml:space="preserve">end_datetime</w:t>
+              <w:t xml:space="preserve">properties.end_datetime</w:t>
             </w:r>
           </w:p>
         </w:tc>
@@ -8115,7 +8543,7 @@
               <w:rPr>
                 <w:rStyle w:val="VerbatimChar"/>
               </w:rPr>
-              <w:t xml:space="preserve">icao_location_identifier</w:t>
+              <w:t xml:space="preserve">properties.icao_location_identifier</w:t>
             </w:r>
           </w:p>
         </w:tc>
@@ -8181,7 +8609,7 @@
               <w:rPr>
                 <w:rStyle w:val="VerbatimChar"/>
               </w:rPr>
-              <w:t xml:space="preserve">icao_location_identifier</w:t>
+              <w:t xml:space="preserve">properties.icao_location_identifier</w:t>
             </w:r>
           </w:p>
         </w:tc>
@@ -8247,7 +8675,7 @@
               <w:rPr>
                 <w:rStyle w:val="VerbatimChar"/>
               </w:rPr>
-              <w:t xml:space="preserve">icao_location_type</w:t>
+              <w:t xml:space="preserve">properties.icao_location_type</w:t>
             </w:r>
           </w:p>
         </w:tc>
@@ -8325,7 +8753,7 @@
               <w:rPr>
                 <w:rStyle w:val="VerbatimChar"/>
               </w:rPr>
-              <w:t xml:space="preserve">icao_location_type</w:t>
+              <w:t xml:space="preserve">properties.icao_location_type</w:t>
             </w:r>
           </w:p>
         </w:tc>
@@ -8417,9 +8845,9 @@
         </w:tc>
       </w:tr>
     </w:tbl>
-    <w:bookmarkEnd w:id="92"/>
-    <w:bookmarkEnd w:id="93"/>
-    <w:bookmarkEnd w:id="94"/>
+    <w:bookmarkEnd w:id="101"/>
+    <w:bookmarkEnd w:id="102"/>
+    <w:bookmarkEnd w:id="103"/>
     <w:sectPr>
       <w:footnotePr>
         <w:numRestart w:val="eachSect"/>
@@ -8725,7 +9153,34 @@
     <w:abstractNumId w:val="991"/>
   </w:num>
   <w:num w:numId="1002">
-    <w:abstractNumId w:val="991"/>
+    <w:abstractNumId w:val="99411"/>
+    <w:lvlOverride w:ilvl="0">
+      <w:startOverride w:val="1"/>
+    </w:lvlOverride>
+    <w:lvlOverride w:ilvl="1">
+      <w:startOverride w:val="1"/>
+    </w:lvlOverride>
+    <w:lvlOverride w:ilvl="2">
+      <w:startOverride w:val="1"/>
+    </w:lvlOverride>
+    <w:lvlOverride w:ilvl="3">
+      <w:startOverride w:val="1"/>
+    </w:lvlOverride>
+    <w:lvlOverride w:ilvl="4">
+      <w:startOverride w:val="1"/>
+    </w:lvlOverride>
+    <w:lvlOverride w:ilvl="5">
+      <w:startOverride w:val="1"/>
+    </w:lvlOverride>
+    <w:lvlOverride w:ilvl="6">
+      <w:startOverride w:val="1"/>
+    </w:lvlOverride>
+    <w:lvlOverride w:ilvl="7">
+      <w:startOverride w:val="1"/>
+    </w:lvlOverride>
+    <w:lvlOverride w:ilvl="8">
+      <w:startOverride w:val="1"/>
+    </w:lvlOverride>
   </w:num>
   <w:num w:numId="1003">
     <w:abstractNumId w:val="99411"/>
@@ -8833,9 +9288,6 @@
     <w:abstractNumId w:val="991"/>
   </w:num>
   <w:num w:numId="1011">
-    <w:abstractNumId w:val="991"/>
-  </w:num>
-  <w:num w:numId="1012">
     <w:abstractNumId w:val="99411"/>
     <w:lvlOverride w:ilvl="0">
       <w:startOverride w:val="1"/>
@@ -8864,6 +9316,9 @@
     <w:lvlOverride w:ilvl="8">
       <w:startOverride w:val="1"/>
     </w:lvlOverride>
+  </w:num>
+  <w:num w:numId="1012">
+    <w:abstractNumId w:val="991"/>
   </w:num>
   <w:num w:numId="1013">
     <w:abstractNumId w:val="991"/>
@@ -8896,9 +9351,6 @@
     <w:abstractNumId w:val="991"/>
   </w:num>
   <w:num w:numId="1023">
-    <w:abstractNumId w:val="991"/>
-  </w:num>
-  <w:num w:numId="1024">
     <w:abstractNumId w:val="99411"/>
     <w:lvlOverride w:ilvl="0">
       <w:startOverride w:val="1"/>
@@ -8927,6 +9379,9 @@
     <w:lvlOverride w:ilvl="8">
       <w:startOverride w:val="1"/>
     </w:lvlOverride>
+  </w:num>
+  <w:num w:numId="1024">
+    <w:abstractNumId w:val="991"/>
   </w:num>
   <w:num w:numId="1025">
     <w:abstractNumId w:val="991"/>
@@ -8968,9 +9423,6 @@
     <w:abstractNumId w:val="991"/>
   </w:num>
   <w:num w:numId="1038">
-    <w:abstractNumId w:val="991"/>
-  </w:num>
-  <w:num w:numId="1039">
     <w:abstractNumId w:val="99411"/>
     <w:lvlOverride w:ilvl="0">
       <w:startOverride w:val="1"/>
@@ -9000,10 +9452,10 @@
       <w:startOverride w:val="1"/>
     </w:lvlOverride>
   </w:num>
-  <w:num w:numId="1040">
+  <w:num w:numId="1039">
     <w:abstractNumId w:val="991"/>
   </w:num>
-  <w:num w:numId="1041">
+  <w:num w:numId="1040">
     <w:abstractNumId w:val="99411"/>
     <w:lvlOverride w:ilvl="0">
       <w:startOverride w:val="1"/>

</xml_diff>